<commit_message>
revisando texto ja feito e corrigindo gramatica
</commit_message>
<xml_diff>
--- a/Projeto_Leonardo.docx
+++ b/Projeto_Leonardo.docx
@@ -2182,7 +2182,19 @@
         <w:rPr>
           <w:rFonts w:ascii="Times New Roman" w:hAnsi="Times New Roman"/>
         </w:rPr>
-        <w:t>suas restrições a sua operação. Tais requisitos, exprimem aquilo que os clientes necessitam dentro de um sistema de software, que atendem a um determinado propósito</w:t>
+        <w:t xml:space="preserve">suas restrições a sua operação. </w:t>
+      </w:r>
+      <w:r>
+        <w:rPr>
+          <w:rFonts w:ascii="Times New Roman" w:hAnsi="Times New Roman"/>
+        </w:rPr>
+        <w:t>R</w:t>
+      </w:r>
+      <w:r>
+        <w:rPr>
+          <w:rFonts w:ascii="Times New Roman" w:hAnsi="Times New Roman"/>
+        </w:rPr>
+        <w:t>equisitos, exprimem aquilo que os clientes necessitam dentro de um sistema de software, que atendem a um determinado propósito</w:t>
       </w:r>
       <w:r>
         <w:rPr>
@@ -2528,7 +2540,31 @@
         <w:rPr>
           <w:rFonts w:ascii="Times New Roman" w:hAnsi="Times New Roman"/>
         </w:rPr>
-        <w:t xml:space="preserve">Sommerville (2019), as atividades da Engenharia de Requisitos envolvem três atividades principais, são elas: </w:t>
+        <w:t xml:space="preserve">Sommerville (2019), as atividades da Engenharia de Requisitos </w:t>
+      </w:r>
+      <w:r>
+        <w:rPr>
+          <w:rFonts w:ascii="Times New Roman" w:hAnsi="Times New Roman"/>
+        </w:rPr>
+        <w:t xml:space="preserve">são compostas de </w:t>
+      </w:r>
+      <w:r>
+        <w:rPr>
+          <w:rFonts w:ascii="Times New Roman" w:hAnsi="Times New Roman"/>
+        </w:rPr>
+        <w:t>três principais</w:t>
+      </w:r>
+      <w:r>
+        <w:rPr>
+          <w:rFonts w:ascii="Times New Roman" w:hAnsi="Times New Roman"/>
+        </w:rPr>
+        <w:t xml:space="preserve"> etapas</w:t>
+      </w:r>
+      <w:r>
+        <w:rPr>
+          <w:rFonts w:ascii="Times New Roman" w:hAnsi="Times New Roman"/>
+        </w:rPr>
+        <w:t xml:space="preserve">, são elas: </w:t>
       </w:r>
       <w:r>
         <w:rPr>
@@ -2584,7 +2620,55 @@
         <w:rPr>
           <w:rFonts w:ascii="Times New Roman" w:hAnsi="Times New Roman"/>
         </w:rPr>
-        <w:t xml:space="preserve">, sendo que nas duas primeiras etapas, é onde ocorre a descoberta de requisitos pela interação com os </w:t>
+        <w:t>, sendo que n</w:t>
+      </w:r>
+      <w:r>
+        <w:rPr>
+          <w:rFonts w:ascii="Times New Roman" w:hAnsi="Times New Roman"/>
+        </w:rPr>
+        <w:t>o</w:t>
+      </w:r>
+      <w:r>
+        <w:rPr>
+          <w:rFonts w:ascii="Times New Roman" w:hAnsi="Times New Roman"/>
+        </w:rPr>
+        <w:t>s d</w:t>
+      </w:r>
+      <w:r>
+        <w:rPr>
+          <w:rFonts w:ascii="Times New Roman" w:hAnsi="Times New Roman"/>
+        </w:rPr>
+        <w:t xml:space="preserve">ois </w:t>
+      </w:r>
+      <w:r>
+        <w:rPr>
+          <w:rFonts w:ascii="Times New Roman" w:hAnsi="Times New Roman"/>
+        </w:rPr>
+        <w:t>primeir</w:t>
+      </w:r>
+      <w:r>
+        <w:rPr>
+          <w:rFonts w:ascii="Times New Roman" w:hAnsi="Times New Roman"/>
+        </w:rPr>
+        <w:t>o</w:t>
+      </w:r>
+      <w:r>
+        <w:rPr>
+          <w:rFonts w:ascii="Times New Roman" w:hAnsi="Times New Roman"/>
+        </w:rPr>
+        <w:t>s e</w:t>
+      </w:r>
+      <w:r>
+        <w:rPr>
+          <w:rFonts w:ascii="Times New Roman" w:hAnsi="Times New Roman"/>
+        </w:rPr>
+        <w:t xml:space="preserve">stágios </w:t>
+      </w:r>
+      <w:r>
+        <w:rPr>
+          <w:rFonts w:ascii="Times New Roman" w:hAnsi="Times New Roman"/>
+        </w:rPr>
+        <w:t xml:space="preserve">ocorre a descoberta de requisitos pela interação com os </w:t>
       </w:r>
       <w:r>
         <w:rPr>
@@ -2598,7 +2682,31 @@
         <w:rPr>
           <w:rFonts w:ascii="Times New Roman" w:hAnsi="Times New Roman"/>
         </w:rPr>
-        <w:t>, onde pode ocorrer o mais esforço em questão de entendimento das regras de negócio de alto nível, requisitos não funcionais e requisitos de usuário para o sistema, porém, isso depende de alguns fatores como: o estágio do processo, o tipo de sistema a ser desenvolvido e o orçamento disponível.</w:t>
+        <w:t xml:space="preserve">, </w:t>
+      </w:r>
+      <w:r>
+        <w:rPr>
+          <w:rFonts w:ascii="Times New Roman" w:hAnsi="Times New Roman"/>
+        </w:rPr>
+        <w:t xml:space="preserve">onde é normalmente esperado um </w:t>
+      </w:r>
+      <w:r>
+        <w:rPr>
+          <w:rFonts w:ascii="Times New Roman" w:hAnsi="Times New Roman"/>
+        </w:rPr>
+        <w:t>ma</w:t>
+      </w:r>
+      <w:r>
+        <w:rPr>
+          <w:rFonts w:ascii="Times New Roman" w:hAnsi="Times New Roman"/>
+        </w:rPr>
+        <w:t>ior</w:t>
+      </w:r>
+      <w:r>
+        <w:rPr>
+          <w:rFonts w:ascii="Times New Roman" w:hAnsi="Times New Roman"/>
+        </w:rPr>
+        <w:t xml:space="preserve"> esforço em questão de entendimento das regras de negócio de alto nível, requisitos não funcionais e requisitos de usuário para o sistema, porém, isso depende de alguns fatores como: o estágio do processo, o tipo de sistema a ser desenvolvido e o orçamento disponível.</w:t>
       </w:r>
     </w:p>
     <w:p>
@@ -2663,7 +2771,19 @@
         <w:rPr>
           <w:rFonts w:ascii="Times New Roman" w:hAnsi="Times New Roman"/>
         </w:rPr>
-        <w:t>, ou seja, para Sommerville (</w:t>
+        <w:t>,</w:t>
+      </w:r>
+      <w:r>
+        <w:rPr>
+          <w:rFonts w:ascii="Times New Roman" w:hAnsi="Times New Roman"/>
+        </w:rPr>
+        <w:t xml:space="preserve"> em complementar</w:t>
+      </w:r>
+      <w:r>
+        <w:rPr>
+          <w:rFonts w:ascii="Times New Roman" w:hAnsi="Times New Roman"/>
+        </w:rPr>
+        <w:t>, para Sommerville (</w:t>
       </w:r>
       <w:r>
         <w:rPr>
@@ -3224,6 +3344,12 @@
         </w:rPr>
         <w:lastRenderedPageBreak/>
         <w:t>os requisitos descobertos na etapa anterior, ou seja, essas descobertas são os insumos para a análise e de certa forma se busca revisitar o que foi obtido, mas sem se preocupar em validar os requisitos</w:t>
+      </w:r>
+      <w:r>
+        <w:rPr>
+          <w:rFonts w:ascii="Times New Roman" w:hAnsi="Times New Roman"/>
+        </w:rPr>
+        <w:t>.</w:t>
       </w:r>
       <w:r>
         <w:rPr>
@@ -3732,14 +3858,13 @@
         <w:rPr>
           <w:rFonts w:ascii="Times New Roman" w:hAnsi="Times New Roman"/>
         </w:rPr>
-        <w:t xml:space="preserve">Segundo Sommerville (2019), o processo de validação se dá ao verificar se os requisitos de fato representam o que o cliente deseja, além de tentar encontrar possíveis </w:t>
-      </w:r>
-      <w:r>
-        <w:rPr>
-          <w:rFonts w:ascii="Times New Roman" w:hAnsi="Times New Roman"/>
-          <w:u w:val="single"/>
-        </w:rPr>
-        <w:t>falhas</w:t>
+        <w:t>Segundo Sommerville (2019), o processo de validação se dá ao verificar se os requisitos de fato representam o que o cliente deseja, além de tentar encontrar possíveis</w:t>
+      </w:r>
+      <w:r>
+        <w:rPr>
+          <w:rFonts w:ascii="Times New Roman" w:hAnsi="Times New Roman"/>
+        </w:rPr>
+        <w:t xml:space="preserve"> falhas</w:t>
       </w:r>
       <w:r>
         <w:rPr>
@@ -3970,6 +4095,17 @@
     </w:p>
     <w:p>
       <w:pPr>
+        <w:pStyle w:val="Palavras-chave"/>
+        <w:spacing w:after="0" w:line="360" w:lineRule="auto"/>
+        <w:ind w:left="284" w:firstLine="436"/>
+        <w:jc w:val="both"/>
+        <w:rPr>
+          <w:rFonts w:ascii="Times New Roman" w:hAnsi="Times New Roman"/>
+        </w:rPr>
+      </w:pPr>
+    </w:p>
+    <w:p>
+      <w:pPr>
         <w:pStyle w:val="SUBSUMRIO1"/>
         <w:rPr>
           <w:b w:val="0"/>
@@ -4034,14 +4170,14 @@
         <w:rPr>
           <w:rFonts w:ascii="Times New Roman" w:hAnsi="Times New Roman"/>
         </w:rPr>
-        <w:t xml:space="preserve">O Gerenciamento de Requisitos de Software (GRS) tem sido amplamente reconhecido como um dos principais elementos do processo de desenvolvimento de software. O GRS é a atividade que garante que os requisitos especificados pelos usuários sejam explicitamente documentados, analisados, gerenciados, validados e verificados, de acordo com as necessidades do cliente (FURTADO, 2016). De acordo com (CAVICHIOLLI, 2010), o GRS tem como objetivo principal permitir que o projeto de software seja implementado de forma eficaz, criando um elo entre as necessidades dos usuários, as características do software e a </w:t>
+        <w:t xml:space="preserve">O Gerenciamento de Requisitos de Software (GRS) tem sido amplamente reconhecido como um dos principais elementos do processo de desenvolvimento de software. O GRS é a atividade que garante que os requisitos especificados pelos usuários sejam explicitamente documentados, analisados, gerenciados, validados e verificados, de acordo com as necessidades do cliente (FURTADO, 2016). De acordo com (CAVICHIOLLI, 2010), o GRS tem como objetivo principal permitir que o projeto de software seja implementado de forma eficaz, </w:t>
       </w:r>
       <w:r>
         <w:rPr>
           <w:rFonts w:ascii="Times New Roman" w:hAnsi="Times New Roman"/>
         </w:rPr>
         <w:lastRenderedPageBreak/>
-        <w:t>funcionalidade oferecida. A abordagem de GRS também procura prevenir mudanças imprevistas e inconsistências em relação ao produto final, devido à compreens</w:t>
+        <w:t>criando um elo entre as necessidades dos usuários, as características do software e a funcionalidade oferecida. A abordagem de GRS também procura prevenir mudanças imprevistas e inconsistências em relação ao produto final, devido à compreens</w:t>
       </w:r>
       <w:r>
         <w:rPr>
@@ -4292,6 +4428,70 @@
         <w:pStyle w:val="Palavras-chave"/>
         <w:spacing w:after="0" w:line="360" w:lineRule="auto"/>
         <w:ind w:firstLine="708"/>
+        <w:jc w:val="both"/>
+        <w:rPr>
+          <w:rFonts w:ascii="Times New Roman" w:hAnsi="Times New Roman"/>
+        </w:rPr>
+      </w:pPr>
+    </w:p>
+    <w:p>
+      <w:pPr>
+        <w:pStyle w:val="Palavras-chave"/>
+        <w:spacing w:after="0" w:line="360" w:lineRule="auto"/>
+        <w:jc w:val="both"/>
+        <w:rPr>
+          <w:rFonts w:ascii="Times New Roman" w:hAnsi="Times New Roman"/>
+          <w:b/>
+          <w:bCs/>
+        </w:rPr>
+      </w:pPr>
+      <w:r>
+        <w:rPr>
+          <w:rFonts w:ascii="Times New Roman" w:hAnsi="Times New Roman"/>
+          <w:b/>
+          <w:bCs/>
+        </w:rPr>
+        <w:t>2.2</w:t>
+      </w:r>
+      <w:r>
+        <w:rPr>
+          <w:rFonts w:ascii="Times New Roman" w:hAnsi="Times New Roman"/>
+          <w:b/>
+          <w:bCs/>
+        </w:rPr>
+        <w:t>. Trabalhos Relacionados</w:t>
+      </w:r>
+    </w:p>
+    <w:p>
+      <w:pPr>
+        <w:pStyle w:val="Palavras-chave"/>
+        <w:spacing w:after="0" w:line="360" w:lineRule="auto"/>
+        <w:jc w:val="both"/>
+        <w:rPr>
+          <w:rFonts w:ascii="Times New Roman" w:hAnsi="Times New Roman"/>
+        </w:rPr>
+      </w:pPr>
+      <w:r>
+        <w:rPr>
+          <w:rFonts w:ascii="Times New Roman" w:hAnsi="Times New Roman"/>
+        </w:rPr>
+        <w:tab/>
+      </w:r>
+    </w:p>
+    <w:p>
+      <w:pPr>
+        <w:pStyle w:val="Palavras-chave"/>
+        <w:spacing w:after="0" w:line="360" w:lineRule="auto"/>
+        <w:jc w:val="both"/>
+        <w:rPr>
+          <w:rFonts w:ascii="Times New Roman" w:hAnsi="Times New Roman"/>
+        </w:rPr>
+      </w:pPr>
+    </w:p>
+    <w:p>
+      <w:pPr>
+        <w:pStyle w:val="Palavras-chave"/>
+        <w:spacing w:after="0" w:line="360" w:lineRule="auto"/>
         <w:jc w:val="both"/>
         <w:rPr>
           <w:rFonts w:ascii="Times New Roman" w:hAnsi="Times New Roman"/>
@@ -8647,6 +8847,7 @@
   <w:style w:type="character" w:default="1" w:styleId="Fontepargpadro">
     <w:name w:val="Default Paragraph Font"/>
     <w:uiPriority w:val="1"/>
+    <w:semiHidden/>
     <w:unhideWhenUsed/>
   </w:style>
   <w:style w:type="table" w:default="1" w:styleId="Tabelanormal">

</xml_diff>

<commit_message>
adicionado correcoes de pontuações e trabalhos relacionados
</commit_message>
<xml_diff>
--- a/Projeto_Leonardo.docx
+++ b/Projeto_Leonardo.docx
@@ -439,14 +439,12 @@
         </w:rPr>
         <w:t xml:space="preserve">Macapá, </w:t>
       </w:r>
-      <w:proofErr w:type="gramStart"/>
       <w:r>
         <w:rPr>
           <w:rFonts w:ascii="Times New Roman" w:hAnsi="Times New Roman"/>
         </w:rPr>
         <w:t>Janeiro</w:t>
       </w:r>
-      <w:proofErr w:type="gramEnd"/>
       <w:r>
         <w:rPr>
           <w:rFonts w:ascii="Times New Roman" w:hAnsi="Times New Roman"/>
@@ -2807,7 +2805,7 @@
         <w:rPr>
           <w:rFonts w:ascii="Times New Roman" w:hAnsi="Times New Roman"/>
         </w:rPr>
-        <w:t>, a elicitação dentro do contexto da engenharia de software, de forma trivial, é buscar e descobrir requisitos, trazendo à tona o que de fato o produto de software é composto.</w:t>
+        <w:t>, a elicitação dentro do contexto da engenharia de software, é buscar e descobrir requisitos, trazendo à tona o que de fato o produto de software é composto.</w:t>
       </w:r>
     </w:p>
     <w:p>
@@ -2874,7 +2872,31 @@
         <w:rPr>
           <w:rFonts w:ascii="Times New Roman" w:hAnsi="Times New Roman"/>
         </w:rPr>
-        <w:t xml:space="preserve"> realizam juntamente a esclarecer o propósito do produto final e como esse produto, entende-se como software, auxiliará nas atividades e consequentemente no seu trabalho como </w:t>
+        <w:t xml:space="preserve"> realizam juntamente a esclarecer o propósito do produto final e como esse produto, entende-se como </w:t>
+      </w:r>
+      <w:r>
+        <w:rPr>
+          <w:rFonts w:ascii="Times New Roman" w:hAnsi="Times New Roman"/>
+        </w:rPr>
+        <w:t xml:space="preserve">o </w:t>
+      </w:r>
+      <w:r>
+        <w:rPr>
+          <w:rFonts w:ascii="Times New Roman" w:hAnsi="Times New Roman"/>
+        </w:rPr>
+        <w:t>softwar</w:t>
+      </w:r>
+      <w:r>
+        <w:rPr>
+          <w:rFonts w:ascii="Times New Roman" w:hAnsi="Times New Roman"/>
+        </w:rPr>
+        <w:t xml:space="preserve">e, </w:t>
+      </w:r>
+      <w:r>
+        <w:rPr>
+          <w:rFonts w:ascii="Times New Roman" w:hAnsi="Times New Roman"/>
+        </w:rPr>
+        <w:t xml:space="preserve">auxiliará nas atividades e consequentemente no seu trabalho como </w:t>
       </w:r>
       <w:r>
         <w:rPr>
@@ -3096,16 +3118,16 @@
           <w:noProof/>
         </w:rPr>
         <w:drawing>
-          <wp:anchor distT="0" distB="0" distL="114300" distR="114300" simplePos="0" relativeHeight="251662336" behindDoc="0" locked="0" layoutInCell="1" allowOverlap="1" wp14:anchorId="5AEB2E1F" wp14:editId="0B55304F">
+          <wp:anchor distT="0" distB="0" distL="114300" distR="114300" simplePos="0" relativeHeight="251662336" behindDoc="0" locked="0" layoutInCell="1" allowOverlap="1" wp14:anchorId="5AEB2E1F" wp14:editId="58A91F5C">
             <wp:simplePos x="0" y="0"/>
             <wp:positionH relativeFrom="page">
-              <wp:align>center</wp:align>
+              <wp:posOffset>1924050</wp:posOffset>
             </wp:positionH>
             <wp:positionV relativeFrom="paragraph">
-              <wp:posOffset>147223</wp:posOffset>
+              <wp:posOffset>149860</wp:posOffset>
             </wp:positionV>
-            <wp:extent cx="3705225" cy="2179955"/>
-            <wp:effectExtent l="0" t="0" r="9525" b="0"/>
+            <wp:extent cx="4295775" cy="2527300"/>
+            <wp:effectExtent l="0" t="0" r="9525" b="6350"/>
             <wp:wrapSquare wrapText="bothSides"/>
             <wp:docPr id="1" name="Imagem 1" descr="Diagrama&#10;&#10;Descrição gerada automaticamente"/>
             <wp:cNvGraphicFramePr>
@@ -3133,7 +3155,7 @@
                   <pic:spPr>
                     <a:xfrm>
                       <a:off x="0" y="0"/>
-                      <a:ext cx="3705225" cy="2179955"/>
+                      <a:ext cx="4295775" cy="2527300"/>
                     </a:xfrm>
                     <a:prstGeom prst="rect">
                       <a:avLst/>
@@ -3300,7 +3322,14 @@
         <w:rPr>
           <w:rFonts w:ascii="Times New Roman" w:hAnsi="Times New Roman"/>
         </w:rPr>
-        <w:t xml:space="preserve"> nesta etapa então, </w:t>
+        <w:t xml:space="preserve"> nesta etapa </w:t>
+      </w:r>
+      <w:r>
+        <w:rPr>
+          <w:rFonts w:ascii="Times New Roman" w:hAnsi="Times New Roman"/>
+        </w:rPr>
+        <w:lastRenderedPageBreak/>
+        <w:t xml:space="preserve">então, </w:t>
       </w:r>
       <w:r>
         <w:rPr>
@@ -3336,14 +3365,13 @@
         <w:rPr>
           <w:rFonts w:ascii="Times New Roman" w:hAnsi="Times New Roman"/>
         </w:rPr>
-        <w:t xml:space="preserve"> e revisar, ou seja, refinar e completar </w:t>
-      </w:r>
-      <w:r>
-        <w:rPr>
-          <w:rFonts w:ascii="Times New Roman" w:hAnsi="Times New Roman"/>
-        </w:rPr>
-        <w:lastRenderedPageBreak/>
-        <w:t>os requisitos descobertos na etapa anterior, ou seja, essas descobertas são os insumos para a análise e de certa forma se busca revisitar o que foi obtido, mas sem se preocupar em validar os requisitos</w:t>
+        <w:t xml:space="preserve"> e revisar, ou seja, refinar e completar os requisitos descobertos na etapa anterior, essas descobertas são os insumos para a análise e de certa forma se busca revisitar o que foi obtido, mas sem se preocupar em valida</w:t>
+      </w:r>
+      <w:r>
+        <w:rPr>
+          <w:rFonts w:ascii="Times New Roman" w:hAnsi="Times New Roman"/>
+        </w:rPr>
+        <w:t>-los</w:t>
       </w:r>
       <w:r>
         <w:rPr>
@@ -3620,16 +3648,16 @@
           <w:noProof/>
         </w:rPr>
         <w:drawing>
-          <wp:anchor distT="0" distB="0" distL="114300" distR="114300" simplePos="0" relativeHeight="251664384" behindDoc="0" locked="0" layoutInCell="1" allowOverlap="1" wp14:anchorId="3C37E366" wp14:editId="58E9DB9E">
+          <wp:anchor distT="0" distB="0" distL="114300" distR="114300" simplePos="0" relativeHeight="251664384" behindDoc="0" locked="0" layoutInCell="1" allowOverlap="1" wp14:anchorId="3C37E366" wp14:editId="6D544011">
             <wp:simplePos x="0" y="0"/>
             <wp:positionH relativeFrom="column">
-              <wp:posOffset>1019419</wp:posOffset>
+              <wp:posOffset>596265</wp:posOffset>
             </wp:positionH>
             <wp:positionV relativeFrom="paragraph">
-              <wp:posOffset>75809</wp:posOffset>
+              <wp:posOffset>73660</wp:posOffset>
             </wp:positionV>
-            <wp:extent cx="3834765" cy="2397760"/>
-            <wp:effectExtent l="0" t="0" r="0" b="2540"/>
+            <wp:extent cx="4857750" cy="3036570"/>
+            <wp:effectExtent l="0" t="0" r="0" b="0"/>
             <wp:wrapSquare wrapText="bothSides"/>
             <wp:docPr id="3" name="Imagem 3"/>
             <wp:cNvGraphicFramePr>
@@ -3656,7 +3684,7 @@
                   <pic:spPr bwMode="auto">
                     <a:xfrm>
                       <a:off x="0" y="0"/>
-                      <a:ext cx="3834765" cy="2397760"/>
+                      <a:ext cx="4857750" cy="3036570"/>
                     </a:xfrm>
                     <a:prstGeom prst="rect">
                       <a:avLst/>
@@ -3870,7 +3898,7 @@
         <w:rPr>
           <w:rFonts w:ascii="Times New Roman" w:hAnsi="Times New Roman"/>
         </w:rPr>
-        <w:t xml:space="preserve"> no entendimento dos requisitos ou outros problemas que venham à tona, como inviabilidade de um ou mais requisitos ou inconsistências</w:t>
+        <w:t xml:space="preserve"> no entendimento ou outros problemas que venham à tona, como inviabilidade de um ou mais requisitos ou inconsistências</w:t>
       </w:r>
       <w:r>
         <w:rPr>
@@ -4460,6 +4488,103 @@
           <w:bCs/>
         </w:rPr>
         <w:t>. Trabalhos Relacionados</w:t>
+      </w:r>
+    </w:p>
+    <w:p>
+      <w:pPr>
+        <w:pStyle w:val="Palavras-chave"/>
+        <w:spacing w:after="0" w:line="360" w:lineRule="auto"/>
+        <w:jc w:val="both"/>
+        <w:rPr>
+          <w:rFonts w:ascii="Times New Roman" w:hAnsi="Times New Roman"/>
+        </w:rPr>
+      </w:pPr>
+      <w:r>
+        <w:rPr>
+          <w:rFonts w:ascii="Times New Roman" w:hAnsi="Times New Roman"/>
+        </w:rPr>
+        <w:tab/>
+      </w:r>
+      <w:r>
+        <w:rPr>
+          <w:rFonts w:ascii="Times New Roman" w:hAnsi="Times New Roman"/>
+        </w:rPr>
+        <w:t>O primeiro autor a abordar a questão das ferramentas de captura de requisitos de software foi Pressman (2005). Segundo ele, as três principais ferramentas para capturar requisitos de software são entrevistas, documentos e protótipos. As entrevistas permitem a coleta de informações detalhadas do cliente e das partes interessadas, além de permitir a verificação de suposições e o entendimento do problema do cliente. Os documentos são uma forma de registrar formalmente os requisitos e compartilhá-los entre as partes interessadas. Por fim, os protótipos podem ser úteis para demonstrar a funcionalidade do software e validar as suposições do cliente.</w:t>
+      </w:r>
+    </w:p>
+    <w:p>
+      <w:pPr>
+        <w:pStyle w:val="Palavras-chave"/>
+        <w:spacing w:after="0" w:line="360" w:lineRule="auto"/>
+        <w:ind w:firstLine="708"/>
+        <w:jc w:val="both"/>
+        <w:rPr>
+          <w:rFonts w:ascii="Times New Roman" w:hAnsi="Times New Roman"/>
+        </w:rPr>
+      </w:pPr>
+      <w:r>
+        <w:rPr>
+          <w:rFonts w:ascii="Times New Roman" w:hAnsi="Times New Roman"/>
+        </w:rPr>
+        <w:lastRenderedPageBreak/>
+        <w:t>Jacobson e outros. (1992) acrescentam à discussão de ferramentas para capturar requisitos de software introduzindo o conceito de casos de uso. Os casos de uso são uma forma de expressar os requisitos de maneira precisa e podem ser usados para garantir que as necessidades do cliente sejam atendidas. Além disso, eles podem ser usados para modelar o sistema do cliente e podem ser usados para gerar casos de teste.</w:t>
+      </w:r>
+    </w:p>
+    <w:p>
+      <w:pPr>
+        <w:pStyle w:val="Palavras-chave"/>
+        <w:spacing w:after="0" w:line="360" w:lineRule="auto"/>
+        <w:ind w:firstLine="708"/>
+        <w:jc w:val="both"/>
+        <w:rPr>
+          <w:rFonts w:ascii="Times New Roman" w:hAnsi="Times New Roman"/>
+        </w:rPr>
+      </w:pPr>
+      <w:proofErr w:type="spellStart"/>
+      <w:r>
+        <w:rPr>
+          <w:rFonts w:ascii="Times New Roman" w:hAnsi="Times New Roman"/>
+        </w:rPr>
+        <w:t>Ambler</w:t>
+      </w:r>
+      <w:proofErr w:type="spellEnd"/>
+      <w:r>
+        <w:rPr>
+          <w:rFonts w:ascii="Times New Roman" w:hAnsi="Times New Roman"/>
+        </w:rPr>
+        <w:t xml:space="preserve"> (2002) sugere o uso de histórias de usuários como forma de capturar os requisitos do cliente. As histórias de usuários são descrições curtas dos requisitos do cliente, escritas em linguagem natural. Eles são uma forma de capturar requisitos de alto nível e podem ser usados para garantir que as necessidades do cliente sejam atendidas.</w:t>
+      </w:r>
+    </w:p>
+    <w:p>
+      <w:pPr>
+        <w:pStyle w:val="Palavras-chave"/>
+        <w:spacing w:after="0" w:line="360" w:lineRule="auto"/>
+        <w:jc w:val="both"/>
+        <w:rPr>
+          <w:rFonts w:ascii="Times New Roman" w:hAnsi="Times New Roman"/>
+          <w:b/>
+          <w:bCs/>
+        </w:rPr>
+      </w:pPr>
+    </w:p>
+    <w:p>
+      <w:pPr>
+        <w:pStyle w:val="Palavras-chave"/>
+        <w:spacing w:after="0" w:line="360" w:lineRule="auto"/>
+        <w:jc w:val="both"/>
+        <w:rPr>
+          <w:rFonts w:ascii="Times New Roman" w:hAnsi="Times New Roman"/>
+          <w:b/>
+          <w:bCs/>
+        </w:rPr>
+      </w:pPr>
+      <w:r>
+        <w:rPr>
+          <w:rFonts w:ascii="Times New Roman" w:hAnsi="Times New Roman"/>
+          <w:b/>
+          <w:bCs/>
+        </w:rPr>
+        <w:tab/>
       </w:r>
     </w:p>
     <w:p>

</xml_diff>

<commit_message>
feat: add titulo do tema e atualizando sumario com trabalhos relacionados
</commit_message>
<xml_diff>
--- a/Projeto_Leonardo.docx
+++ b/Projeto_Leonardo.docx
@@ -1,10 +1,10 @@
 
 <file path=word/document.xml><?xml version="1.0" encoding="utf-8"?>
-<w:document xmlns:wpc="http://schemas.microsoft.com/office/word/2010/wordprocessingCanvas" xmlns:cx="http://schemas.microsoft.com/office/drawing/2014/chartex" xmlns:cx1="http://schemas.microsoft.com/office/drawing/2015/9/8/chartex" xmlns:cx2="http://schemas.microsoft.com/office/drawing/2015/10/21/chartex" xmlns:cx3="http://schemas.microsoft.com/office/drawing/2016/5/9/chartex" xmlns:cx4="http://schemas.microsoft.com/office/drawing/2016/5/10/chartex" xmlns:cx5="http://schemas.microsoft.com/office/drawing/2016/5/11/chartex" xmlns:cx6="http://schemas.microsoft.com/office/drawing/2016/5/12/chartex" xmlns:cx7="http://schemas.microsoft.com/office/drawing/2016/5/13/chartex" xmlns:cx8="http://schemas.microsoft.com/office/drawing/2016/5/14/chartex" xmlns:mc="http://schemas.openxmlformats.org/markup-compatibility/2006" xmlns:aink="http://schemas.microsoft.com/office/drawing/2016/ink" xmlns:am3d="http://schemas.microsoft.com/office/drawing/2017/model3d" xmlns:o="urn:schemas-microsoft-com:office:office" xmlns:oel="http://schemas.microsoft.com/office/2019/extlst" xmlns:r="http://schemas.openxmlformats.org/officeDocument/2006/relationships" xmlns:m="http://schemas.openxmlformats.org/officeDocument/2006/math" xmlns:v="urn:schemas-microsoft-com:vml" xmlns:wp14="http://schemas.microsoft.com/office/word/2010/wordprocessingDrawing" xmlns:wp="http://schemas.openxmlformats.org/drawingml/2006/wordprocessingDrawing" xmlns:w10="urn:schemas-microsoft-com:office:word" xmlns:w="http://schemas.openxmlformats.org/wordprocessingml/2006/main" xmlns:w14="http://schemas.microsoft.com/office/word/2010/wordml" xmlns:w15="http://schemas.microsoft.com/office/word/2012/wordml" xmlns:w16cex="http://schemas.microsoft.com/office/word/2018/wordml/cex" xmlns:w16cid="http://schemas.microsoft.com/office/word/2016/wordml/cid" xmlns:w16="http://schemas.microsoft.com/office/word/2018/wordml" xmlns:w16sdtdh="http://schemas.microsoft.com/office/word/2020/wordml/sdtdatahash" xmlns:w16se="http://schemas.microsoft.com/office/word/2015/wordml/symex" xmlns:wpg="http://schemas.microsoft.com/office/word/2010/wordprocessingGroup" xmlns:wpi="http://schemas.microsoft.com/office/word/2010/wordprocessingInk" xmlns:wne="http://schemas.microsoft.com/office/word/2006/wordml" xmlns:wps="http://schemas.microsoft.com/office/word/2010/wordprocessingShape" mc:Ignorable="w14 w15 w16se w16cid w16 w16cex w16sdtdh wp14">
+<w:document xmlns:wpc="http://schemas.microsoft.com/office/word/2010/wordprocessingCanvas" xmlns:cx="http://schemas.microsoft.com/office/drawing/2014/chartex" xmlns:cx1="http://schemas.microsoft.com/office/drawing/2015/9/8/chartex" xmlns:cx2="http://schemas.microsoft.com/office/drawing/2015/10/21/chartex" xmlns:cx3="http://schemas.microsoft.com/office/drawing/2016/5/9/chartex" xmlns:cx4="http://schemas.microsoft.com/office/drawing/2016/5/10/chartex" xmlns:cx5="http://schemas.microsoft.com/office/drawing/2016/5/11/chartex" xmlns:cx6="http://schemas.microsoft.com/office/drawing/2016/5/12/chartex" xmlns:cx7="http://schemas.microsoft.com/office/drawing/2016/5/13/chartex" xmlns:cx8="http://schemas.microsoft.com/office/drawing/2016/5/14/chartex" xmlns:mc="http://schemas.openxmlformats.org/markup-compatibility/2006" xmlns:aink="http://schemas.microsoft.com/office/drawing/2016/ink" xmlns:am3d="http://schemas.microsoft.com/office/drawing/2017/model3d" xmlns:o="urn:schemas-microsoft-com:office:office" xmlns:oel="http://schemas.microsoft.com/office/2019/extlst" xmlns:r="http://schemas.openxmlformats.org/officeDocument/2006/relationships" xmlns:m="http://schemas.openxmlformats.org/officeDocument/2006/math" xmlns:v="urn:schemas-microsoft-com:vml" xmlns:wp14="http://schemas.microsoft.com/office/word/2010/wordprocessingDrawing" xmlns:wp="http://schemas.openxmlformats.org/drawingml/2006/wordprocessingDrawing" xmlns:w10="urn:schemas-microsoft-com:office:word" xmlns:w="http://schemas.openxmlformats.org/wordprocessingml/2006/main" xmlns:w14="http://schemas.microsoft.com/office/word/2010/wordml" xmlns:w15="http://schemas.microsoft.com/office/word/2012/wordml" xmlns:w16cex="http://schemas.microsoft.com/office/word/2018/wordml/cex" xmlns:w16cid="http://schemas.microsoft.com/office/word/2016/wordml/cid" xmlns:w16="http://schemas.microsoft.com/office/word/2018/wordml" xmlns:w16du="http://schemas.microsoft.com/office/word/2023/wordml/word16du" xmlns:w16sdtdh="http://schemas.microsoft.com/office/word/2020/wordml/sdtdatahash" xmlns:w16se="http://schemas.microsoft.com/office/word/2015/wordml/symex" xmlns:wpg="http://schemas.microsoft.com/office/word/2010/wordprocessingGroup" xmlns:wpi="http://schemas.microsoft.com/office/word/2010/wordprocessingInk" xmlns:wne="http://schemas.microsoft.com/office/word/2006/wordml" xmlns:wps="http://schemas.microsoft.com/office/word/2010/wordprocessingShape" mc:Ignorable="w14 w15 w16se w16cid w16 w16cex w16sdtdh wp14">
   <w:body>
     <w:p>
       <w:pPr>
-        <w:pStyle w:val="SemEspaamento"/>
+        <w:pStyle w:val="NoSpacing"/>
       </w:pPr>
       <w:r>
         <w:rPr>
@@ -63,7 +63,7 @@
     </w:p>
     <w:p>
       <w:pPr>
-        <w:pStyle w:val="SemEspaamento"/>
+        <w:pStyle w:val="NoSpacing"/>
         <w:jc w:val="center"/>
       </w:pPr>
     </w:p>
@@ -217,6 +217,8 @@
       <w:pPr>
         <w:rPr>
           <w:rFonts w:ascii="Times New Roman" w:hAnsi="Times New Roman" w:cs="Times New Roman"/>
+          <w:i/>
+          <w:iCs/>
           <w:sz w:val="24"/>
           <w:szCs w:val="24"/>
         </w:rPr>
@@ -226,6 +228,8 @@
       <w:pPr>
         <w:rPr>
           <w:rFonts w:ascii="Times New Roman" w:hAnsi="Times New Roman" w:cs="Times New Roman"/>
+          <w:i/>
+          <w:iCs/>
           <w:sz w:val="24"/>
           <w:szCs w:val="24"/>
         </w:rPr>
@@ -233,60 +237,27 @@
     </w:p>
     <w:p>
       <w:pPr>
-        <w:pBdr>
-          <w:top w:val="nil"/>
-          <w:left w:val="nil"/>
-          <w:bottom w:val="nil"/>
-          <w:right w:val="nil"/>
-          <w:between w:val="nil"/>
-        </w:pBdr>
         <w:jc w:val="center"/>
         <w:rPr>
           <w:rFonts w:ascii="Times New Roman" w:hAnsi="Times New Roman" w:cs="Times New Roman"/>
-          <w:b/>
-          <w:color w:val="000000"/>
+          <w:i/>
+          <w:iCs/>
           <w:sz w:val="24"/>
           <w:szCs w:val="24"/>
         </w:rPr>
       </w:pPr>
       <w:r>
         <w:rPr>
-          <w:rFonts w:ascii="Times New Roman" w:eastAsia="Times New Roman" w:hAnsi="Times New Roman" w:cs="Times New Roman"/>
-          <w:b/>
-          <w:color w:val="000000"/>
+          <w:rFonts w:ascii="Times New Roman" w:hAnsi="Times New Roman" w:cs="Times New Roman"/>
+          <w:i/>
+          <w:iCs/>
+          <w:color w:val="222222"/>
           <w:sz w:val="24"/>
           <w:szCs w:val="24"/>
-        </w:rPr>
-        <w:t>AINDA NÃO TEM</w:t>
-      </w:r>
-    </w:p>
-    <w:p>
-      <w:pPr>
-        <w:jc w:val="center"/>
-        <w:rPr>
-          <w:rFonts w:ascii="Times New Roman" w:hAnsi="Times New Roman" w:cs="Times New Roman"/>
-          <w:sz w:val="24"/>
-          <w:szCs w:val="24"/>
-        </w:rPr>
-      </w:pPr>
-      <w:r>
-        <w:rPr>
-          <w:rFonts w:ascii="Times New Roman" w:hAnsi="Times New Roman" w:cs="Times New Roman"/>
-          <w:i/>
-          <w:sz w:val="24"/>
-          <w:szCs w:val="24"/>
-        </w:rPr>
-        <w:t>Projeto do Trabalho de Conclusão de Curso</w:t>
-      </w:r>
-    </w:p>
-    <w:p>
-      <w:pPr>
-        <w:rPr>
-          <w:rFonts w:ascii="Times New Roman" w:hAnsi="Times New Roman" w:cs="Times New Roman"/>
-          <w:sz w:val="24"/>
-          <w:szCs w:val="24"/>
-        </w:rPr>
-      </w:pPr>
+          <w:shd w:val="clear" w:color="auto" w:fill="FFFFFF"/>
+        </w:rPr>
+        <w:t>A importância da rastreabilidade de requisitos de software para garantir a qualidade do produto final</w:t>
+      </w:r>
     </w:p>
     <w:p>
       <w:pPr>
@@ -439,12 +410,14 @@
         </w:rPr>
         <w:t xml:space="preserve">Macapá, </w:t>
       </w:r>
-      <w:r>
-        <w:rPr>
-          <w:rFonts w:ascii="Times New Roman" w:hAnsi="Times New Roman"/>
-        </w:rPr>
-        <w:t>Janeiro</w:t>
-      </w:r>
+      <w:proofErr w:type="gramStart"/>
+      <w:r>
+        <w:rPr>
+          <w:rFonts w:ascii="Times New Roman" w:hAnsi="Times New Roman"/>
+        </w:rPr>
+        <w:t>Maio</w:t>
+      </w:r>
+      <w:proofErr w:type="gramEnd"/>
       <w:r>
         <w:rPr>
           <w:rFonts w:ascii="Times New Roman" w:hAnsi="Times New Roman"/>
@@ -494,14 +467,18 @@
       </w:sdtPr>
       <w:sdtEndPr>
         <w:rPr>
+          <w:rFonts w:ascii="Times New Roman" w:hAnsi="Times New Roman" w:cs="Times New Roman"/>
           <w:b/>
           <w:bCs/>
+          <w:noProof/>
+          <w:sz w:val="24"/>
+          <w:szCs w:val="24"/>
         </w:rPr>
       </w:sdtEndPr>
       <w:sdtContent>
         <w:p>
           <w:pPr>
-            <w:pStyle w:val="CabealhodoSumrio"/>
+            <w:pStyle w:val="TOCHeading"/>
             <w:jc w:val="center"/>
             <w:rPr>
               <w:rFonts w:ascii="Times New Roman" w:eastAsiaTheme="minorHAnsi" w:hAnsi="Times New Roman" w:cs="Times New Roman"/>
@@ -527,12 +504,10 @@
         <w:p/>
         <w:p>
           <w:pPr>
-            <w:pStyle w:val="Sumrio1"/>
+            <w:pStyle w:val="TOC1"/>
             <w:rPr>
               <w:rFonts w:asciiTheme="minorHAnsi" w:eastAsiaTheme="minorEastAsia" w:hAnsiTheme="minorHAnsi" w:cstheme="minorBidi"/>
-              <w:sz w:val="22"/>
-              <w:szCs w:val="22"/>
-              <w:lang w:val="en-US"/>
+              <w:lang w:val="en-BR"/>
             </w:rPr>
           </w:pPr>
           <w:r>
@@ -553,7 +528,7 @@
             </w:rPr>
             <w:fldChar w:fldCharType="separate"/>
           </w:r>
-          <w:hyperlink w:anchor="_Toc116922277" w:history="1">
+          <w:hyperlink w:anchor="_Toc134817344" w:history="1">
             <w:r>
               <w:rPr>
                 <w:rStyle w:val="Hyperlink"/>
@@ -576,7 +551,7 @@
               <w:rPr>
                 <w:webHidden/>
               </w:rPr>
-              <w:instrText xml:space="preserve"> PAGEREF _Toc116922277 \h </w:instrText>
+              <w:instrText xml:space="preserve"> PAGEREF _Toc134817344 \h </w:instrText>
             </w:r>
             <w:r>
               <w:rPr>
@@ -605,15 +580,13 @@
         </w:p>
         <w:p>
           <w:pPr>
-            <w:pStyle w:val="Sumrio1"/>
+            <w:pStyle w:val="TOC1"/>
             <w:rPr>
               <w:rFonts w:asciiTheme="minorHAnsi" w:eastAsiaTheme="minorEastAsia" w:hAnsiTheme="minorHAnsi" w:cstheme="minorBidi"/>
-              <w:sz w:val="22"/>
-              <w:szCs w:val="22"/>
-              <w:lang w:val="en-US"/>
+              <w:lang w:val="en-BR"/>
             </w:rPr>
           </w:pPr>
-          <w:hyperlink w:anchor="_Toc116922278" w:history="1">
+          <w:hyperlink w:anchor="_Toc134817345" w:history="1">
             <w:r>
               <w:rPr>
                 <w:rStyle w:val="Hyperlink"/>
@@ -636,7 +609,7 @@
               <w:rPr>
                 <w:webHidden/>
               </w:rPr>
-              <w:instrText xml:space="preserve"> PAGEREF _Toc116922278 \h </w:instrText>
+              <w:instrText xml:space="preserve"> PAGEREF _Toc134817345 \h </w:instrText>
             </w:r>
             <w:r>
               <w:rPr>
@@ -665,15 +638,13 @@
         </w:p>
         <w:p>
           <w:pPr>
-            <w:pStyle w:val="Sumrio1"/>
+            <w:pStyle w:val="TOC1"/>
             <w:rPr>
               <w:rFonts w:asciiTheme="minorHAnsi" w:eastAsiaTheme="minorEastAsia" w:hAnsiTheme="minorHAnsi" w:cstheme="minorBidi"/>
-              <w:sz w:val="22"/>
-              <w:szCs w:val="22"/>
-              <w:lang w:val="en-US"/>
+              <w:lang w:val="en-BR"/>
             </w:rPr>
           </w:pPr>
-          <w:hyperlink w:anchor="_Toc116922279" w:history="1">
+          <w:hyperlink w:anchor="_Toc134817346" w:history="1">
             <w:r>
               <w:rPr>
                 <w:rStyle w:val="Hyperlink"/>
@@ -696,7 +667,7 @@
               <w:rPr>
                 <w:webHidden/>
               </w:rPr>
-              <w:instrText xml:space="preserve"> PAGEREF _Toc116922279 \h </w:instrText>
+              <w:instrText xml:space="preserve"> PAGEREF _Toc134817346 \h </w:instrText>
             </w:r>
             <w:r>
               <w:rPr>
@@ -725,15 +696,13 @@
         </w:p>
         <w:p>
           <w:pPr>
-            <w:pStyle w:val="Sumrio1"/>
+            <w:pStyle w:val="TOC1"/>
             <w:rPr>
               <w:rFonts w:asciiTheme="minorHAnsi" w:eastAsiaTheme="minorEastAsia" w:hAnsiTheme="minorHAnsi" w:cstheme="minorBidi"/>
-              <w:sz w:val="22"/>
-              <w:szCs w:val="22"/>
-              <w:lang w:val="en-US"/>
+              <w:lang w:val="en-BR"/>
             </w:rPr>
           </w:pPr>
-          <w:hyperlink w:anchor="_Toc116922280" w:history="1">
+          <w:hyperlink w:anchor="_Toc134817347" w:history="1">
             <w:r>
               <w:rPr>
                 <w:rStyle w:val="Hyperlink"/>
@@ -756,7 +725,7 @@
               <w:rPr>
                 <w:webHidden/>
               </w:rPr>
-              <w:instrText xml:space="preserve"> PAGEREF _Toc116922280 \h </w:instrText>
+              <w:instrText xml:space="preserve"> PAGEREF _Toc134817347 \h </w:instrText>
             </w:r>
             <w:r>
               <w:rPr>
@@ -785,15 +754,13 @@
         </w:p>
         <w:p>
           <w:pPr>
-            <w:pStyle w:val="Sumrio1"/>
+            <w:pStyle w:val="TOC1"/>
             <w:rPr>
               <w:rFonts w:asciiTheme="minorHAnsi" w:eastAsiaTheme="minorEastAsia" w:hAnsiTheme="minorHAnsi" w:cstheme="minorBidi"/>
-              <w:sz w:val="22"/>
-              <w:szCs w:val="22"/>
-              <w:lang w:val="en-US"/>
+              <w:lang w:val="en-BR"/>
             </w:rPr>
           </w:pPr>
-          <w:hyperlink w:anchor="_Toc116922281" w:history="1">
+          <w:hyperlink w:anchor="_Toc134817348" w:history="1">
             <w:r>
               <w:rPr>
                 <w:rStyle w:val="Hyperlink"/>
@@ -816,7 +783,7 @@
               <w:rPr>
                 <w:webHidden/>
               </w:rPr>
-              <w:instrText xml:space="preserve"> PAGEREF _Toc116922281 \h </w:instrText>
+              <w:instrText xml:space="preserve"> PAGEREF _Toc134817348 \h </w:instrText>
             </w:r>
             <w:r>
               <w:rPr>
@@ -845,15 +812,13 @@
         </w:p>
         <w:p>
           <w:pPr>
-            <w:pStyle w:val="Sumrio1"/>
+            <w:pStyle w:val="TOC1"/>
             <w:rPr>
               <w:rFonts w:asciiTheme="minorHAnsi" w:eastAsiaTheme="minorEastAsia" w:hAnsiTheme="minorHAnsi" w:cstheme="minorBidi"/>
-              <w:sz w:val="22"/>
-              <w:szCs w:val="22"/>
-              <w:lang w:val="en-US"/>
+              <w:lang w:val="en-BR"/>
             </w:rPr>
           </w:pPr>
-          <w:hyperlink w:anchor="_Toc116922282" w:history="1">
+          <w:hyperlink w:anchor="_Toc134817349" w:history="1">
             <w:r>
               <w:rPr>
                 <w:rStyle w:val="Hyperlink"/>
@@ -883,7 +848,7 @@
               <w:rPr>
                 <w:webHidden/>
               </w:rPr>
-              <w:instrText xml:space="preserve"> PAGEREF _Toc116922282 \h </w:instrText>
+              <w:instrText xml:space="preserve"> PAGEREF _Toc134817349 \h </w:instrText>
             </w:r>
             <w:r>
               <w:rPr>
@@ -912,15 +877,13 @@
         </w:p>
         <w:p>
           <w:pPr>
-            <w:pStyle w:val="Sumrio1"/>
+            <w:pStyle w:val="TOC1"/>
             <w:rPr>
               <w:rFonts w:asciiTheme="minorHAnsi" w:eastAsiaTheme="minorEastAsia" w:hAnsiTheme="minorHAnsi" w:cstheme="minorBidi"/>
-              <w:sz w:val="22"/>
-              <w:szCs w:val="22"/>
-              <w:lang w:val="en-US"/>
+              <w:lang w:val="en-BR"/>
             </w:rPr>
           </w:pPr>
-          <w:hyperlink w:anchor="_Toc116922283" w:history="1">
+          <w:hyperlink w:anchor="_Toc134817350" w:history="1">
             <w:r>
               <w:rPr>
                 <w:rStyle w:val="Hyperlink"/>
@@ -943,7 +906,7 @@
               <w:rPr>
                 <w:webHidden/>
               </w:rPr>
-              <w:instrText xml:space="preserve"> PAGEREF _Toc116922283 \h </w:instrText>
+              <w:instrText xml:space="preserve"> PAGEREF _Toc134817350 \h </w:instrText>
             </w:r>
             <w:r>
               <w:rPr>
@@ -972,15 +935,13 @@
         </w:p>
         <w:p>
           <w:pPr>
-            <w:pStyle w:val="Sumrio1"/>
+            <w:pStyle w:val="TOC1"/>
             <w:rPr>
               <w:rFonts w:asciiTheme="minorHAnsi" w:eastAsiaTheme="minorEastAsia" w:hAnsiTheme="minorHAnsi" w:cstheme="minorBidi"/>
-              <w:sz w:val="22"/>
-              <w:szCs w:val="22"/>
-              <w:lang w:val="en-US"/>
+              <w:lang w:val="en-BR"/>
             </w:rPr>
           </w:pPr>
-          <w:hyperlink w:anchor="_Toc116922284" w:history="1">
+          <w:hyperlink w:anchor="_Toc134817351" w:history="1">
             <w:r>
               <w:rPr>
                 <w:rStyle w:val="Hyperlink"/>
@@ -1003,7 +964,7 @@
               <w:rPr>
                 <w:webHidden/>
               </w:rPr>
-              <w:instrText xml:space="preserve"> PAGEREF _Toc116922284 \h </w:instrText>
+              <w:instrText xml:space="preserve"> PAGEREF _Toc134817351 \h </w:instrText>
             </w:r>
             <w:r>
               <w:rPr>
@@ -1032,15 +993,13 @@
         </w:p>
         <w:p>
           <w:pPr>
-            <w:pStyle w:val="Sumrio1"/>
+            <w:pStyle w:val="TOC1"/>
             <w:rPr>
               <w:rFonts w:asciiTheme="minorHAnsi" w:eastAsiaTheme="minorEastAsia" w:hAnsiTheme="minorHAnsi" w:cstheme="minorBidi"/>
-              <w:sz w:val="22"/>
-              <w:szCs w:val="22"/>
-              <w:lang w:val="en-US"/>
+              <w:lang w:val="en-BR"/>
             </w:rPr>
           </w:pPr>
-          <w:hyperlink w:anchor="_Toc116922285" w:history="1">
+          <w:hyperlink w:anchor="_Toc134817352" w:history="1">
             <w:r>
               <w:rPr>
                 <w:rStyle w:val="Hyperlink"/>
@@ -1063,7 +1022,7 @@
               <w:rPr>
                 <w:webHidden/>
               </w:rPr>
-              <w:instrText xml:space="preserve"> PAGEREF _Toc116922285 \h </w:instrText>
+              <w:instrText xml:space="preserve"> PAGEREF _Toc134817352 \h </w:instrText>
             </w:r>
             <w:r>
               <w:rPr>
@@ -1092,9 +1051,68 @@
         </w:p>
         <w:p>
           <w:pPr>
+            <w:pStyle w:val="TOC1"/>
             <w:rPr>
-              <w:b/>
-              <w:bCs/>
+              <w:rFonts w:asciiTheme="minorHAnsi" w:eastAsiaTheme="minorEastAsia" w:hAnsiTheme="minorHAnsi" w:cstheme="minorBidi"/>
+              <w:lang w:val="en-BR"/>
+            </w:rPr>
+          </w:pPr>
+          <w:hyperlink w:anchor="_Toc134817353" w:history="1">
+            <w:r>
+              <w:rPr>
+                <w:rStyle w:val="Hyperlink"/>
+              </w:rPr>
+              <w:t>2.2.1 Trabalhos Relacionados</w:t>
+            </w:r>
+            <w:r>
+              <w:rPr>
+                <w:webHidden/>
+              </w:rPr>
+              <w:tab/>
+            </w:r>
+            <w:r>
+              <w:rPr>
+                <w:webHidden/>
+              </w:rPr>
+              <w:fldChar w:fldCharType="begin"/>
+            </w:r>
+            <w:r>
+              <w:rPr>
+                <w:webHidden/>
+              </w:rPr>
+              <w:instrText xml:space="preserve"> PAGEREF _Toc134817353 \h </w:instrText>
+            </w:r>
+            <w:r>
+              <w:rPr>
+                <w:webHidden/>
+              </w:rPr>
+            </w:r>
+            <w:r>
+              <w:rPr>
+                <w:webHidden/>
+              </w:rPr>
+              <w:fldChar w:fldCharType="separate"/>
+            </w:r>
+            <w:r>
+              <w:rPr>
+                <w:webHidden/>
+              </w:rPr>
+              <w:t>11</w:t>
+            </w:r>
+            <w:r>
+              <w:rPr>
+                <w:webHidden/>
+              </w:rPr>
+              <w:fldChar w:fldCharType="end"/>
+            </w:r>
+          </w:hyperlink>
+        </w:p>
+        <w:p>
+          <w:pPr>
+            <w:pStyle w:val="TOC1"/>
+            <w:rPr>
+              <w:color w:val="0563C1" w:themeColor="hyperlink"/>
+              <w:u w:val="single"/>
             </w:rPr>
           </w:pPr>
           <w:r>
@@ -1116,6 +1134,24 @@
           <w:rFonts w:ascii="Times New Roman" w:hAnsi="Times New Roman"/>
           <w:b/>
         </w:rPr>
+      </w:pPr>
+      <w:r>
+        <w:rPr>
+          <w:rFonts w:ascii="Times New Roman" w:hAnsi="Times New Roman"/>
+          <w:b/>
+        </w:rPr>
+        <w:br w:type="page"/>
+      </w:r>
+    </w:p>
+    <w:p>
+      <w:pPr>
+        <w:pStyle w:val="Palavras-chave"/>
+        <w:spacing w:after="0" w:line="360" w:lineRule="auto"/>
+        <w:jc w:val="center"/>
+        <w:rPr>
+          <w:rFonts w:ascii="Times New Roman" w:hAnsi="Times New Roman"/>
+          <w:b/>
+        </w:rPr>
         <w:sectPr>
           <w:pgSz w:w="11906" w:h="16838"/>
           <w:pgMar w:top="1701" w:right="1701" w:bottom="1134" w:left="1701" w:header="709" w:footer="709" w:gutter="0"/>
@@ -1124,13 +1160,6 @@
           <w:docGrid w:linePitch="360"/>
         </w:sectPr>
       </w:pPr>
-      <w:r>
-        <w:rPr>
-          <w:rFonts w:ascii="Times New Roman" w:hAnsi="Times New Roman"/>
-          <w:b/>
-        </w:rPr>
-        <w:br w:type="page"/>
-      </w:r>
     </w:p>
     <w:p>
       <w:pPr>
@@ -1445,7 +1474,7 @@
     </w:p>
     <w:p>
       <w:pPr>
-        <w:pStyle w:val="ndicedeilustraes"/>
+        <w:pStyle w:val="TableofFigures"/>
         <w:tabs>
           <w:tab w:val="right" w:leader="dot" w:pos="8494"/>
         </w:tabs>
@@ -1551,7 +1580,7 @@
     </w:p>
     <w:p>
       <w:pPr>
-        <w:pStyle w:val="ndicedeilustraes"/>
+        <w:pStyle w:val="TableofFigures"/>
         <w:tabs>
           <w:tab w:val="right" w:leader="dot" w:pos="8494"/>
         </w:tabs>
@@ -1684,7 +1713,7 @@
     </w:p>
     <w:p>
       <w:pPr>
-        <w:pStyle w:val="ndicedeilustraes"/>
+        <w:pStyle w:val="TableofFigures"/>
         <w:tabs>
           <w:tab w:val="right" w:leader="dot" w:pos="8494"/>
         </w:tabs>
@@ -1765,22 +1794,28 @@
         <w:pStyle w:val="SUMARIO"/>
         <w:spacing w:before="0"/>
       </w:pPr>
-      <w:bookmarkStart w:id="0" w:name="_Toc116922277"/>
+      <w:bookmarkStart w:id="0" w:name="_Toc134817344"/>
       <w:commentRangeStart w:id="1"/>
       <w:r>
         <w:lastRenderedPageBreak/>
         <w:t>1 INTRODUÇÃO</w:t>
       </w:r>
-      <w:bookmarkEnd w:id="0"/>
       <w:commentRangeEnd w:id="1"/>
       <w:r>
         <w:rPr>
-          <w:rStyle w:val="Refdecomentrio"/>
+          <w:rStyle w:val="CommentReference"/>
           <w:rFonts w:asciiTheme="minorHAnsi" w:eastAsiaTheme="minorHAnsi" w:hAnsiTheme="minorHAnsi" w:cstheme="minorBidi"/>
           <w:b w:val="0"/>
         </w:rPr>
         <w:commentReference w:id="1"/>
       </w:r>
+      <w:bookmarkEnd w:id="0"/>
+    </w:p>
+    <w:p>
+      <w:pPr>
+        <w:pStyle w:val="SUMARIO"/>
+        <w:spacing w:before="0"/>
+      </w:pPr>
     </w:p>
     <w:p>
       <w:pPr>
@@ -1820,14 +1855,6 @@
           <w:color w:val="FFFFFF" w:themeColor="background1"/>
         </w:rPr>
       </w:pPr>
-      <w:r>
-        <w:rPr>
-          <w:rFonts w:ascii="Times New Roman" w:hAnsi="Times New Roman"/>
-          <w:color w:val="FFFFFF" w:themeColor="background1"/>
-        </w:rPr>
-        <w:lastRenderedPageBreak/>
-        <w:t>I</w:t>
-      </w:r>
     </w:p>
     <w:p>
       <w:pPr>
@@ -2011,42 +2038,6 @@
     </w:p>
     <w:p>
       <w:pPr>
-        <w:pStyle w:val="Palavras-chave"/>
-        <w:spacing w:after="0" w:line="360" w:lineRule="auto"/>
-        <w:ind w:firstLine="708"/>
-        <w:jc w:val="both"/>
-        <w:rPr>
-          <w:rFonts w:ascii="Times New Roman" w:hAnsi="Times New Roman"/>
-          <w:color w:val="FFFFFF" w:themeColor="background1"/>
-        </w:rPr>
-      </w:pPr>
-    </w:p>
-    <w:p>
-      <w:pPr>
-        <w:pStyle w:val="Palavras-chave"/>
-        <w:spacing w:after="0" w:line="360" w:lineRule="auto"/>
-        <w:ind w:firstLine="708"/>
-        <w:jc w:val="both"/>
-        <w:rPr>
-          <w:rFonts w:ascii="Times New Roman" w:hAnsi="Times New Roman"/>
-          <w:color w:val="FFFFFF" w:themeColor="background1"/>
-        </w:rPr>
-      </w:pPr>
-    </w:p>
-    <w:p>
-      <w:pPr>
-        <w:pStyle w:val="Palavras-chave"/>
-        <w:spacing w:after="0" w:line="360" w:lineRule="auto"/>
-        <w:ind w:firstLine="708"/>
-        <w:jc w:val="both"/>
-        <w:rPr>
-          <w:rFonts w:ascii="Times New Roman" w:hAnsi="Times New Roman"/>
-          <w:color w:val="FFFFFF" w:themeColor="background1"/>
-        </w:rPr>
-      </w:pPr>
-    </w:p>
-    <w:p>
-      <w:pPr>
         <w:rPr>
           <w:rFonts w:ascii="Times New Roman" w:eastAsia="Times New Roman" w:hAnsi="Times New Roman" w:cs="Times New Roman"/>
           <w:color w:val="FFFFFF" w:themeColor="background1"/>
@@ -2066,7 +2057,7 @@
       <w:pPr>
         <w:pStyle w:val="SUMARIO"/>
       </w:pPr>
-      <w:bookmarkStart w:id="2" w:name="_Toc116922278"/>
+      <w:bookmarkStart w:id="2" w:name="_Toc134817345"/>
       <w:r>
         <w:lastRenderedPageBreak/>
         <w:t>2</w:t>
@@ -2096,7 +2087,7 @@
           <w:u w:val="single"/>
         </w:rPr>
       </w:pPr>
-      <w:bookmarkStart w:id="3" w:name="_Toc116922279"/>
+      <w:bookmarkStart w:id="3" w:name="_Toc134817346"/>
       <w:r>
         <w:t xml:space="preserve">2.1. </w:t>
       </w:r>
@@ -2112,7 +2103,7 @@
           <w:b w:val="0"/>
         </w:rPr>
       </w:pPr>
-      <w:bookmarkStart w:id="4" w:name="_Toc116922280"/>
+      <w:bookmarkStart w:id="4" w:name="_Toc134817347"/>
       <w:r>
         <w:rPr>
           <w:b w:val="0"/>
@@ -2472,7 +2463,7 @@
           <w:b w:val="0"/>
         </w:rPr>
       </w:pPr>
-      <w:bookmarkStart w:id="5" w:name="_Toc116922281"/>
+      <w:bookmarkStart w:id="5" w:name="_Toc134817348"/>
       <w:r>
         <w:rPr>
           <w:b w:val="0"/>
@@ -2712,10 +2703,18 @@
         <w:pStyle w:val="SUBSUMRIO1"/>
         <w:rPr>
           <w:b w:val="0"/>
+        </w:rPr>
+      </w:pPr>
+    </w:p>
+    <w:p>
+      <w:pPr>
+        <w:pStyle w:val="SUBSUMRIO1"/>
+        <w:rPr>
+          <w:b w:val="0"/>
           <w:bCs/>
         </w:rPr>
       </w:pPr>
-      <w:bookmarkStart w:id="6" w:name="_Toc116922282"/>
+      <w:bookmarkStart w:id="6" w:name="_Toc134817349"/>
       <w:r>
         <w:rPr>
           <w:b w:val="0"/>
@@ -2982,7 +2981,7 @@
     </w:p>
     <w:p>
       <w:pPr>
-        <w:pStyle w:val="Legenda"/>
+        <w:pStyle w:val="Caption"/>
         <w:keepNext/>
         <w:spacing w:after="0"/>
         <w:rPr>
@@ -3254,6 +3253,7 @@
         <w:rPr>
           <w:rFonts w:ascii="Times New Roman" w:hAnsi="Times New Roman"/>
         </w:rPr>
+        <w:lastRenderedPageBreak/>
         <w:t xml:space="preserve">VAZQUEZ </w:t>
       </w:r>
       <w:r>
@@ -3322,14 +3322,7 @@
         <w:rPr>
           <w:rFonts w:ascii="Times New Roman" w:hAnsi="Times New Roman"/>
         </w:rPr>
-        <w:t xml:space="preserve"> nesta etapa </w:t>
-      </w:r>
-      <w:r>
-        <w:rPr>
-          <w:rFonts w:ascii="Times New Roman" w:hAnsi="Times New Roman"/>
-        </w:rPr>
-        <w:lastRenderedPageBreak/>
-        <w:t xml:space="preserve">então, </w:t>
+        <w:t xml:space="preserve"> nesta etapa então, </w:t>
       </w:r>
       <w:r>
         <w:rPr>
@@ -3394,7 +3387,15 @@
           <w:b w:val="0"/>
         </w:rPr>
       </w:pPr>
-      <w:bookmarkStart w:id="7" w:name="_Toc116922283"/>
+    </w:p>
+    <w:p>
+      <w:pPr>
+        <w:pStyle w:val="SUBSUMRIO1"/>
+        <w:rPr>
+          <w:b w:val="0"/>
+        </w:rPr>
+      </w:pPr>
+      <w:bookmarkStart w:id="7" w:name="_Toc134817350"/>
       <w:r>
         <w:rPr>
           <w:b w:val="0"/>
@@ -3524,7 +3525,7 @@
     </w:p>
     <w:p>
       <w:pPr>
-        <w:pStyle w:val="Legenda"/>
+        <w:pStyle w:val="Caption"/>
         <w:keepNext/>
         <w:spacing w:after="0"/>
         <w:rPr>
@@ -3548,7 +3549,7 @@
     </w:p>
     <w:p>
       <w:pPr>
-        <w:pStyle w:val="Legenda"/>
+        <w:pStyle w:val="Caption"/>
         <w:keepNext/>
         <w:spacing w:after="0"/>
         <w:ind w:left="1416"/>
@@ -3839,18 +3840,26 @@
           <w:b w:val="0"/>
         </w:rPr>
       </w:pPr>
-      <w:bookmarkStart w:id="8" w:name="_Toc116922284"/>
-      <w:r>
+    </w:p>
+    <w:p>
+      <w:pPr>
+        <w:pStyle w:val="SUBSUMRIO1"/>
         <w:rPr>
           <w:b w:val="0"/>
         </w:rPr>
+      </w:pPr>
+      <w:bookmarkStart w:id="8" w:name="_Toc134817351"/>
+      <w:r>
+        <w:rPr>
+          <w:b w:val="0"/>
+        </w:rPr>
         <w:t>2.1.2.3. Validação</w:t>
       </w:r>
       <w:bookmarkEnd w:id="8"/>
     </w:p>
     <w:p>
       <w:pPr>
-        <w:pStyle w:val="Legenda"/>
+        <w:pStyle w:val="Caption"/>
         <w:keepNext/>
         <w:spacing w:after="0"/>
         <w:rPr>
@@ -3898,7 +3907,14 @@
         <w:rPr>
           <w:rFonts w:ascii="Times New Roman" w:hAnsi="Times New Roman"/>
         </w:rPr>
-        <w:t xml:space="preserve"> no entendimento ou outros problemas que venham à tona, como inviabilidade de um ou mais requisitos ou inconsistências</w:t>
+        <w:t xml:space="preserve"> no entendimento ou outros problemas que venham à tona, como inviabilidade de um ou mais </w:t>
+      </w:r>
+      <w:r>
+        <w:rPr>
+          <w:rFonts w:ascii="Times New Roman" w:hAnsi="Times New Roman"/>
+        </w:rPr>
+        <w:lastRenderedPageBreak/>
+        <w:t>requisitos ou inconsistências</w:t>
       </w:r>
       <w:r>
         <w:rPr>
@@ -3940,11 +3956,7 @@
         <w:t xml:space="preserve"> </w:t>
       </w:r>
       <w:r>
-        <w:t xml:space="preserve">usuários. </w:t>
-      </w:r>
-      <w:r>
-        <w:lastRenderedPageBreak/>
-        <w:t>Devido à mudança de circunstâncias, os requisitos do usuário podem ter</w:t>
+        <w:t>usuários. Devido à mudança de circunstâncias, os requisitos do usuário podem ter</w:t>
       </w:r>
       <w:r>
         <w:t xml:space="preserve"> </w:t>
@@ -4096,7 +4108,7 @@
       <w:commentRangeEnd w:id="9"/>
       <w:r>
         <w:rPr>
-          <w:rStyle w:val="Refdecomentrio"/>
+          <w:rStyle w:val="CommentReference"/>
           <w:rFonts w:asciiTheme="minorHAnsi" w:eastAsiaTheme="minorHAnsi" w:hAnsiTheme="minorHAnsi" w:cstheme="minorBidi"/>
           <w:color w:val="auto"/>
         </w:rPr>
@@ -4139,7 +4151,7 @@
           <w:b w:val="0"/>
         </w:rPr>
       </w:pPr>
-      <w:bookmarkStart w:id="10" w:name="_Toc116922285"/>
+      <w:bookmarkStart w:id="10" w:name="_Toc134817352"/>
       <w:r>
         <w:rPr>
           <w:b w:val="0"/>
@@ -4198,14 +4210,14 @@
         <w:rPr>
           <w:rFonts w:ascii="Times New Roman" w:hAnsi="Times New Roman"/>
         </w:rPr>
-        <w:t xml:space="preserve">O Gerenciamento de Requisitos de Software (GRS) tem sido amplamente reconhecido como um dos principais elementos do processo de desenvolvimento de software. O GRS é a atividade que garante que os requisitos especificados pelos usuários sejam explicitamente documentados, analisados, gerenciados, validados e verificados, de acordo com as necessidades do cliente (FURTADO, 2016). De acordo com (CAVICHIOLLI, 2010), o GRS tem como objetivo principal permitir que o projeto de software seja implementado de forma eficaz, </w:t>
+        <w:t xml:space="preserve">O Gerenciamento de Requisitos de Software (GRS) tem sido amplamente reconhecido como um dos principais elementos do processo de desenvolvimento de software. O GRS é a </w:t>
       </w:r>
       <w:r>
         <w:rPr>
           <w:rFonts w:ascii="Times New Roman" w:hAnsi="Times New Roman"/>
         </w:rPr>
         <w:lastRenderedPageBreak/>
-        <w:t>criando um elo entre as necessidades dos usuários, as características do software e a funcionalidade oferecida. A abordagem de GRS também procura prevenir mudanças imprevistas e inconsistências em relação ao produto final, devido à compreens</w:t>
+        <w:t>atividade que garante que os requisitos especificados pelos usuários sejam explicitamente documentados, analisados, gerenciados, validados e verificados, de acordo com as necessidades do cliente (FURTADO, 2016). De acordo com (CAVICHIOLLI, 2010), o GRS tem como objetivo principal permitir que o projeto de software seja implementado de forma eficaz, criando um elo entre as necessidades dos usuários, as características do software e a funcionalidade oferecida. A abordagem de GRS também procura prevenir mudanças imprevistas e inconsistências em relação ao produto final, devido à compreens</w:t>
       </w:r>
       <w:r>
         <w:rPr>
@@ -4453,6 +4465,83 @@
     </w:p>
     <w:p>
       <w:pPr>
+        <w:pStyle w:val="SUBSUMRIO1"/>
+        <w:rPr>
+          <w:b w:val="0"/>
+        </w:rPr>
+      </w:pPr>
+    </w:p>
+    <w:p>
+      <w:pPr>
+        <w:pStyle w:val="SUBSUMRIO1"/>
+        <w:rPr>
+          <w:b w:val="0"/>
+        </w:rPr>
+      </w:pPr>
+      <w:bookmarkStart w:id="11" w:name="_Toc134817353"/>
+      <w:r>
+        <w:rPr>
+          <w:b w:val="0"/>
+        </w:rPr>
+        <w:t>2.</w:t>
+      </w:r>
+      <w:r>
+        <w:rPr>
+          <w:b w:val="0"/>
+        </w:rPr>
+        <w:t>2.1</w:t>
+      </w:r>
+      <w:r>
+        <w:rPr>
+          <w:b w:val="0"/>
+        </w:rPr>
+        <w:t xml:space="preserve"> </w:t>
+      </w:r>
+      <w:r>
+        <w:rPr>
+          <w:b w:val="0"/>
+        </w:rPr>
+        <w:t>Trabalhos Relacionados</w:t>
+      </w:r>
+      <w:bookmarkEnd w:id="11"/>
+    </w:p>
+    <w:p>
+      <w:pPr>
+        <w:pStyle w:val="Palavras-chave"/>
+        <w:spacing w:after="0" w:line="360" w:lineRule="auto"/>
+        <w:jc w:val="both"/>
+        <w:rPr>
+          <w:rFonts w:ascii="Times New Roman" w:hAnsi="Times New Roman"/>
+        </w:rPr>
+      </w:pPr>
+      <w:r>
+        <w:rPr>
+          <w:rFonts w:ascii="Times New Roman" w:hAnsi="Times New Roman"/>
+        </w:rPr>
+        <w:t xml:space="preserve"> </w:t>
+      </w:r>
+      <w:r>
+        <w:rPr>
+          <w:rFonts w:ascii="Times New Roman" w:hAnsi="Times New Roman"/>
+        </w:rPr>
+        <w:tab/>
+      </w:r>
+      <w:r>
+        <w:rPr>
+          <w:rFonts w:ascii="Times New Roman" w:hAnsi="Times New Roman"/>
+        </w:rPr>
+        <w:t xml:space="preserve">O primeiro autor a abordar a questão das ferramentas de captura de requisitos de software foi Pressman (2005). Segundo ele, as três principais ferramentas para capturar requisitos de software são entrevistas, documentos e protótipos. As entrevistas permitem a coleta de informações detalhadas do cliente e das partes interessadas, além de permitir a </w:t>
+      </w:r>
+      <w:r>
+        <w:rPr>
+          <w:rFonts w:ascii="Times New Roman" w:hAnsi="Times New Roman"/>
+        </w:rPr>
+        <w:lastRenderedPageBreak/>
+        <w:t>verificação de suposições e o entendimento do problema do cliente. Os documentos são uma forma de registrar formalmente os requisitos e compartilhá-los entre as partes interessadas. Por fim, os protótipos podem ser úteis para demonstrar a funcionalidade do software e validar as suposições do cliente.</w:t>
+      </w:r>
+    </w:p>
+    <w:p>
+      <w:pPr>
         <w:pStyle w:val="Palavras-chave"/>
         <w:spacing w:after="0" w:line="360" w:lineRule="auto"/>
         <w:ind w:firstLine="708"/>
@@ -4461,55 +4550,11 @@
           <w:rFonts w:ascii="Times New Roman" w:hAnsi="Times New Roman"/>
         </w:rPr>
       </w:pPr>
-    </w:p>
-    <w:p>
-      <w:pPr>
-        <w:pStyle w:val="Palavras-chave"/>
-        <w:spacing w:after="0" w:line="360" w:lineRule="auto"/>
-        <w:jc w:val="both"/>
-        <w:rPr>
-          <w:rFonts w:ascii="Times New Roman" w:hAnsi="Times New Roman"/>
-          <w:b/>
-          <w:bCs/>
-        </w:rPr>
-      </w:pPr>
-      <w:r>
-        <w:rPr>
-          <w:rFonts w:ascii="Times New Roman" w:hAnsi="Times New Roman"/>
-          <w:b/>
-          <w:bCs/>
-        </w:rPr>
-        <w:t>2.2</w:t>
-      </w:r>
-      <w:r>
-        <w:rPr>
-          <w:rFonts w:ascii="Times New Roman" w:hAnsi="Times New Roman"/>
-          <w:b/>
-          <w:bCs/>
-        </w:rPr>
-        <w:t>. Trabalhos Relacionados</w:t>
-      </w:r>
-    </w:p>
-    <w:p>
-      <w:pPr>
-        <w:pStyle w:val="Palavras-chave"/>
-        <w:spacing w:after="0" w:line="360" w:lineRule="auto"/>
-        <w:jc w:val="both"/>
-        <w:rPr>
-          <w:rFonts w:ascii="Times New Roman" w:hAnsi="Times New Roman"/>
-        </w:rPr>
-      </w:pPr>
-      <w:r>
-        <w:rPr>
-          <w:rFonts w:ascii="Times New Roman" w:hAnsi="Times New Roman"/>
-        </w:rPr>
-        <w:tab/>
-      </w:r>
-      <w:r>
-        <w:rPr>
-          <w:rFonts w:ascii="Times New Roman" w:hAnsi="Times New Roman"/>
-        </w:rPr>
-        <w:t>O primeiro autor a abordar a questão das ferramentas de captura de requisitos de software foi Pressman (2005). Segundo ele, as três principais ferramentas para capturar requisitos de software são entrevistas, documentos e protótipos. As entrevistas permitem a coleta de informações detalhadas do cliente e das partes interessadas, além de permitir a verificação de suposições e o entendimento do problema do cliente. Os documentos são uma forma de registrar formalmente os requisitos e compartilhá-los entre as partes interessadas. Por fim, os protótipos podem ser úteis para demonstrar a funcionalidade do software e validar as suposições do cliente.</w:t>
+      <w:r>
+        <w:rPr>
+          <w:rFonts w:ascii="Times New Roman" w:hAnsi="Times New Roman"/>
+        </w:rPr>
+        <w:t>Jacobson e outros. (1992) acrescentam à discussão de ferramentas para capturar requisitos de software introduzindo o conceito de casos de uso. Os casos de uso são uma forma de expressar os requisitos de maneira precisa e podem ser usados para garantir que as necessidades do cliente sejam atendidas. Além disso, eles podem ser usados para modelar o sistema do cliente e podem ser usados para gerar casos de teste.</w:t>
       </w:r>
     </w:p>
     <w:p>
@@ -4522,24 +4567,6 @@
           <w:rFonts w:ascii="Times New Roman" w:hAnsi="Times New Roman"/>
         </w:rPr>
       </w:pPr>
-      <w:r>
-        <w:rPr>
-          <w:rFonts w:ascii="Times New Roman" w:hAnsi="Times New Roman"/>
-        </w:rPr>
-        <w:lastRenderedPageBreak/>
-        <w:t>Jacobson e outros. (1992) acrescentam à discussão de ferramentas para capturar requisitos de software introduzindo o conceito de casos de uso. Os casos de uso são uma forma de expressar os requisitos de maneira precisa e podem ser usados para garantir que as necessidades do cliente sejam atendidas. Além disso, eles podem ser usados para modelar o sistema do cliente e podem ser usados para gerar casos de teste.</w:t>
-      </w:r>
-    </w:p>
-    <w:p>
-      <w:pPr>
-        <w:pStyle w:val="Palavras-chave"/>
-        <w:spacing w:after="0" w:line="360" w:lineRule="auto"/>
-        <w:ind w:firstLine="708"/>
-        <w:jc w:val="both"/>
-        <w:rPr>
-          <w:rFonts w:ascii="Times New Roman" w:hAnsi="Times New Roman"/>
-        </w:rPr>
-      </w:pPr>
       <w:proofErr w:type="spellStart"/>
       <w:r>
         <w:rPr>
@@ -4554,18 +4581,6 @@
         </w:rPr>
         <w:t xml:space="preserve"> (2002) sugere o uso de histórias de usuários como forma de capturar os requisitos do cliente. As histórias de usuários são descrições curtas dos requisitos do cliente, escritas em linguagem natural. Eles são uma forma de capturar requisitos de alto nível e podem ser usados para garantir que as necessidades do cliente sejam atendidas.</w:t>
       </w:r>
-    </w:p>
-    <w:p>
-      <w:pPr>
-        <w:pStyle w:val="Palavras-chave"/>
-        <w:spacing w:after="0" w:line="360" w:lineRule="auto"/>
-        <w:jc w:val="both"/>
-        <w:rPr>
-          <w:rFonts w:ascii="Times New Roman" w:hAnsi="Times New Roman"/>
-          <w:b/>
-          <w:bCs/>
-        </w:rPr>
-      </w:pPr>
     </w:p>
     <w:p>
       <w:pPr>
@@ -4634,15 +4649,15 @@
 </file>
 
 <file path=word/comments.xml><?xml version="1.0" encoding="utf-8"?>
-<w:comments xmlns:wpc="http://schemas.microsoft.com/office/word/2010/wordprocessingCanvas" xmlns:cx="http://schemas.microsoft.com/office/drawing/2014/chartex" xmlns:cx1="http://schemas.microsoft.com/office/drawing/2015/9/8/chartex" xmlns:cx2="http://schemas.microsoft.com/office/drawing/2015/10/21/chartex" xmlns:cx3="http://schemas.microsoft.com/office/drawing/2016/5/9/chartex" xmlns:cx4="http://schemas.microsoft.com/office/drawing/2016/5/10/chartex" xmlns:cx5="http://schemas.microsoft.com/office/drawing/2016/5/11/chartex" xmlns:cx6="http://schemas.microsoft.com/office/drawing/2016/5/12/chartex" xmlns:cx7="http://schemas.microsoft.com/office/drawing/2016/5/13/chartex" xmlns:cx8="http://schemas.microsoft.com/office/drawing/2016/5/14/chartex" xmlns:mc="http://schemas.openxmlformats.org/markup-compatibility/2006" xmlns:aink="http://schemas.microsoft.com/office/drawing/2016/ink" xmlns:am3d="http://schemas.microsoft.com/office/drawing/2017/model3d" xmlns:o="urn:schemas-microsoft-com:office:office" xmlns:oel="http://schemas.microsoft.com/office/2019/extlst" xmlns:r="http://schemas.openxmlformats.org/officeDocument/2006/relationships" xmlns:m="http://schemas.openxmlformats.org/officeDocument/2006/math" xmlns:v="urn:schemas-microsoft-com:vml" xmlns:wp14="http://schemas.microsoft.com/office/word/2010/wordprocessingDrawing" xmlns:wp="http://schemas.openxmlformats.org/drawingml/2006/wordprocessingDrawing" xmlns:w10="urn:schemas-microsoft-com:office:word" xmlns:w="http://schemas.openxmlformats.org/wordprocessingml/2006/main" xmlns:w14="http://schemas.microsoft.com/office/word/2010/wordml" xmlns:w15="http://schemas.microsoft.com/office/word/2012/wordml" xmlns:w16cex="http://schemas.microsoft.com/office/word/2018/wordml/cex" xmlns:w16cid="http://schemas.microsoft.com/office/word/2016/wordml/cid" xmlns:w16="http://schemas.microsoft.com/office/word/2018/wordml" xmlns:w16sdtdh="http://schemas.microsoft.com/office/word/2020/wordml/sdtdatahash" xmlns:w16se="http://schemas.microsoft.com/office/word/2015/wordml/symex" xmlns:wpg="http://schemas.microsoft.com/office/word/2010/wordprocessingGroup" xmlns:wpi="http://schemas.microsoft.com/office/word/2010/wordprocessingInk" xmlns:wne="http://schemas.microsoft.com/office/word/2006/wordml" xmlns:wps="http://schemas.microsoft.com/office/word/2010/wordprocessingShape" mc:Ignorable="w14 w15 w16se w16cid w16 w16cex w16sdtdh wp14">
+<w:comments xmlns:wpc="http://schemas.microsoft.com/office/word/2010/wordprocessingCanvas" xmlns:cx="http://schemas.microsoft.com/office/drawing/2014/chartex" xmlns:cx1="http://schemas.microsoft.com/office/drawing/2015/9/8/chartex" xmlns:cx2="http://schemas.microsoft.com/office/drawing/2015/10/21/chartex" xmlns:cx3="http://schemas.microsoft.com/office/drawing/2016/5/9/chartex" xmlns:cx4="http://schemas.microsoft.com/office/drawing/2016/5/10/chartex" xmlns:cx5="http://schemas.microsoft.com/office/drawing/2016/5/11/chartex" xmlns:cx6="http://schemas.microsoft.com/office/drawing/2016/5/12/chartex" xmlns:cx7="http://schemas.microsoft.com/office/drawing/2016/5/13/chartex" xmlns:cx8="http://schemas.microsoft.com/office/drawing/2016/5/14/chartex" xmlns:mc="http://schemas.openxmlformats.org/markup-compatibility/2006" xmlns:aink="http://schemas.microsoft.com/office/drawing/2016/ink" xmlns:am3d="http://schemas.microsoft.com/office/drawing/2017/model3d" xmlns:o="urn:schemas-microsoft-com:office:office" xmlns:oel="http://schemas.microsoft.com/office/2019/extlst" xmlns:r="http://schemas.openxmlformats.org/officeDocument/2006/relationships" xmlns:m="http://schemas.openxmlformats.org/officeDocument/2006/math" xmlns:v="urn:schemas-microsoft-com:vml" xmlns:wp14="http://schemas.microsoft.com/office/word/2010/wordprocessingDrawing" xmlns:wp="http://schemas.openxmlformats.org/drawingml/2006/wordprocessingDrawing" xmlns:w10="urn:schemas-microsoft-com:office:word" xmlns:w="http://schemas.openxmlformats.org/wordprocessingml/2006/main" xmlns:w14="http://schemas.microsoft.com/office/word/2010/wordml" xmlns:w15="http://schemas.microsoft.com/office/word/2012/wordml" xmlns:w16cex="http://schemas.microsoft.com/office/word/2018/wordml/cex" xmlns:w16cid="http://schemas.microsoft.com/office/word/2016/wordml/cid" xmlns:w16="http://schemas.microsoft.com/office/word/2018/wordml" xmlns:w16du="http://schemas.microsoft.com/office/word/2023/wordml/word16du" xmlns:w16sdtdh="http://schemas.microsoft.com/office/word/2020/wordml/sdtdatahash" xmlns:w16se="http://schemas.microsoft.com/office/word/2015/wordml/symex" xmlns:wpg="http://schemas.microsoft.com/office/word/2010/wordprocessingGroup" xmlns:wpi="http://schemas.microsoft.com/office/word/2010/wordprocessingInk" xmlns:wne="http://schemas.microsoft.com/office/word/2006/wordml" xmlns:wps="http://schemas.microsoft.com/office/word/2010/wordprocessingShape" mc:Ignorable="w14 w15 w16se w16cid w16 w16cex w16sdtdh wp14">
   <w:comment w:id="1" w:author="Leonardo Oliveira" w:date="2022-10-17T18:18:00Z" w:initials="LO">
     <w:p>
       <w:pPr>
-        <w:pStyle w:val="Textodecomentrio"/>
-      </w:pPr>
-      <w:r>
-        <w:rPr>
-          <w:rStyle w:val="Refdecomentrio"/>
+        <w:pStyle w:val="CommentText"/>
+      </w:pPr>
+      <w:r>
+        <w:rPr>
+          <w:rStyle w:val="CommentReference"/>
         </w:rPr>
         <w:annotationRef/>
       </w:r>
@@ -4659,11 +4674,11 @@
   <w:comment w:id="9" w:author="Leonardo Oliveira" w:date="2022-10-17T18:18:00Z" w:initials="LO">
     <w:p>
       <w:pPr>
-        <w:pStyle w:val="Textodecomentrio"/>
-      </w:pPr>
-      <w:r>
-        <w:rPr>
-          <w:rStyle w:val="Refdecomentrio"/>
+        <w:pStyle w:val="CommentText"/>
+      </w:pPr>
+      <w:r>
+        <w:rPr>
+          <w:rStyle w:val="CommentReference"/>
         </w:rPr>
         <w:annotationRef/>
       </w:r>
@@ -4702,28 +4717,28 @@
 </file>
 
 <file path=word/commentsExtended.xml><?xml version="1.0" encoding="utf-8"?>
-<w15:commentsEx xmlns:wpc="http://schemas.microsoft.com/office/word/2010/wordprocessingCanvas" xmlns:cx="http://schemas.microsoft.com/office/drawing/2014/chartex" xmlns:cx1="http://schemas.microsoft.com/office/drawing/2015/9/8/chartex" xmlns:cx2="http://schemas.microsoft.com/office/drawing/2015/10/21/chartex" xmlns:cx3="http://schemas.microsoft.com/office/drawing/2016/5/9/chartex" xmlns:cx4="http://schemas.microsoft.com/office/drawing/2016/5/10/chartex" xmlns:cx5="http://schemas.microsoft.com/office/drawing/2016/5/11/chartex" xmlns:cx6="http://schemas.microsoft.com/office/drawing/2016/5/12/chartex" xmlns:cx7="http://schemas.microsoft.com/office/drawing/2016/5/13/chartex" xmlns:cx8="http://schemas.microsoft.com/office/drawing/2016/5/14/chartex" xmlns:mc="http://schemas.openxmlformats.org/markup-compatibility/2006" xmlns:aink="http://schemas.microsoft.com/office/drawing/2016/ink" xmlns:am3d="http://schemas.microsoft.com/office/drawing/2017/model3d" xmlns:o="urn:schemas-microsoft-com:office:office" xmlns:oel="http://schemas.microsoft.com/office/2019/extlst" xmlns:r="http://schemas.openxmlformats.org/officeDocument/2006/relationships" xmlns:m="http://schemas.openxmlformats.org/officeDocument/2006/math" xmlns:v="urn:schemas-microsoft-com:vml" xmlns:wp14="http://schemas.microsoft.com/office/word/2010/wordprocessingDrawing" xmlns:wp="http://schemas.openxmlformats.org/drawingml/2006/wordprocessingDrawing" xmlns:w10="urn:schemas-microsoft-com:office:word" xmlns:w="http://schemas.openxmlformats.org/wordprocessingml/2006/main" xmlns:w14="http://schemas.microsoft.com/office/word/2010/wordml" xmlns:w15="http://schemas.microsoft.com/office/word/2012/wordml" xmlns:w16cex="http://schemas.microsoft.com/office/word/2018/wordml/cex" xmlns:w16cid="http://schemas.microsoft.com/office/word/2016/wordml/cid" xmlns:w16="http://schemas.microsoft.com/office/word/2018/wordml" xmlns:w16sdtdh="http://schemas.microsoft.com/office/word/2020/wordml/sdtdatahash" xmlns:w16se="http://schemas.microsoft.com/office/word/2015/wordml/symex" xmlns:wpg="http://schemas.microsoft.com/office/word/2010/wordprocessingGroup" xmlns:wpi="http://schemas.microsoft.com/office/word/2010/wordprocessingInk" xmlns:wne="http://schemas.microsoft.com/office/word/2006/wordml" xmlns:wps="http://schemas.microsoft.com/office/word/2010/wordprocessingShape" mc:Ignorable="w14 w15 w16se w16cid w16 w16cex w16sdtdh wp14">
+<w15:commentsEx xmlns:wpc="http://schemas.microsoft.com/office/word/2010/wordprocessingCanvas" xmlns:cx="http://schemas.microsoft.com/office/drawing/2014/chartex" xmlns:cx1="http://schemas.microsoft.com/office/drawing/2015/9/8/chartex" xmlns:cx2="http://schemas.microsoft.com/office/drawing/2015/10/21/chartex" xmlns:cx3="http://schemas.microsoft.com/office/drawing/2016/5/9/chartex" xmlns:cx4="http://schemas.microsoft.com/office/drawing/2016/5/10/chartex" xmlns:cx5="http://schemas.microsoft.com/office/drawing/2016/5/11/chartex" xmlns:cx6="http://schemas.microsoft.com/office/drawing/2016/5/12/chartex" xmlns:cx7="http://schemas.microsoft.com/office/drawing/2016/5/13/chartex" xmlns:cx8="http://schemas.microsoft.com/office/drawing/2016/5/14/chartex" xmlns:mc="http://schemas.openxmlformats.org/markup-compatibility/2006" xmlns:aink="http://schemas.microsoft.com/office/drawing/2016/ink" xmlns:am3d="http://schemas.microsoft.com/office/drawing/2017/model3d" xmlns:o="urn:schemas-microsoft-com:office:office" xmlns:oel="http://schemas.microsoft.com/office/2019/extlst" xmlns:r="http://schemas.openxmlformats.org/officeDocument/2006/relationships" xmlns:m="http://schemas.openxmlformats.org/officeDocument/2006/math" xmlns:v="urn:schemas-microsoft-com:vml" xmlns:wp14="http://schemas.microsoft.com/office/word/2010/wordprocessingDrawing" xmlns:wp="http://schemas.openxmlformats.org/drawingml/2006/wordprocessingDrawing" xmlns:w10="urn:schemas-microsoft-com:office:word" xmlns:w="http://schemas.openxmlformats.org/wordprocessingml/2006/main" xmlns:w14="http://schemas.microsoft.com/office/word/2010/wordml" xmlns:w15="http://schemas.microsoft.com/office/word/2012/wordml" xmlns:w16cex="http://schemas.microsoft.com/office/word/2018/wordml/cex" xmlns:w16cid="http://schemas.microsoft.com/office/word/2016/wordml/cid" xmlns:w16="http://schemas.microsoft.com/office/word/2018/wordml" xmlns:w16du="http://schemas.microsoft.com/office/word/2023/wordml/word16du" xmlns:w16sdtdh="http://schemas.microsoft.com/office/word/2020/wordml/sdtdatahash" xmlns:w16se="http://schemas.microsoft.com/office/word/2015/wordml/symex" xmlns:wpg="http://schemas.microsoft.com/office/word/2010/wordprocessingGroup" xmlns:wpi="http://schemas.microsoft.com/office/word/2010/wordprocessingInk" xmlns:wne="http://schemas.microsoft.com/office/word/2006/wordml" xmlns:wps="http://schemas.microsoft.com/office/word/2010/wordprocessingShape" mc:Ignorable="w14 w15 w16se w16cid w16 w16cex w16sdtdh wp14">
   <w15:commentEx w15:paraId="16B91EDF" w15:done="0"/>
   <w15:commentEx w15:paraId="66A445BD" w15:done="0"/>
 </w15:commentsEx>
 </file>
 
 <file path=word/commentsExtensible.xml><?xml version="1.0" encoding="utf-8"?>
-<w16cex:commentsExtensible xmlns:wpc="http://schemas.microsoft.com/office/word/2010/wordprocessingCanvas" xmlns:cx="http://schemas.microsoft.com/office/drawing/2014/chartex" xmlns:cx1="http://schemas.microsoft.com/office/drawing/2015/9/8/chartex" xmlns:cx2="http://schemas.microsoft.com/office/drawing/2015/10/21/chartex" xmlns:cx3="http://schemas.microsoft.com/office/drawing/2016/5/9/chartex" xmlns:cx4="http://schemas.microsoft.com/office/drawing/2016/5/10/chartex" xmlns:cx5="http://schemas.microsoft.com/office/drawing/2016/5/11/chartex" xmlns:cx6="http://schemas.microsoft.com/office/drawing/2016/5/12/chartex" xmlns:cx7="http://schemas.microsoft.com/office/drawing/2016/5/13/chartex" xmlns:cx8="http://schemas.microsoft.com/office/drawing/2016/5/14/chartex" xmlns:mc="http://schemas.openxmlformats.org/markup-compatibility/2006" xmlns:aink="http://schemas.microsoft.com/office/drawing/2016/ink" xmlns:am3d="http://schemas.microsoft.com/office/drawing/2017/model3d" xmlns:o="urn:schemas-microsoft-com:office:office" xmlns:oel="http://schemas.microsoft.com/office/2019/extlst" xmlns:r="http://schemas.openxmlformats.org/officeDocument/2006/relationships" xmlns:m="http://schemas.openxmlformats.org/officeDocument/2006/math" xmlns:v="urn:schemas-microsoft-com:vml" xmlns:wp14="http://schemas.microsoft.com/office/word/2010/wordprocessingDrawing" xmlns:wp="http://schemas.openxmlformats.org/drawingml/2006/wordprocessingDrawing" xmlns:w10="urn:schemas-microsoft-com:office:word" xmlns:w="http://schemas.openxmlformats.org/wordprocessingml/2006/main" xmlns:w14="http://schemas.microsoft.com/office/word/2010/wordml" xmlns:w15="http://schemas.microsoft.com/office/word/2012/wordml" xmlns:w16cex="http://schemas.microsoft.com/office/word/2018/wordml/cex" xmlns:w16cid="http://schemas.microsoft.com/office/word/2016/wordml/cid" xmlns:w16="http://schemas.microsoft.com/office/word/2018/wordml" xmlns:w16sdtdh="http://schemas.microsoft.com/office/word/2020/wordml/sdtdatahash" xmlns:w16se="http://schemas.microsoft.com/office/word/2015/wordml/symex" xmlns:wpg="http://schemas.microsoft.com/office/word/2010/wordprocessingGroup" xmlns:wpi="http://schemas.microsoft.com/office/word/2010/wordprocessingInk" xmlns:wne="http://schemas.microsoft.com/office/word/2006/wordml" xmlns:wps="http://schemas.microsoft.com/office/word/2010/wordprocessingShape" mc:Ignorable="w14 w15 w16se w16cid w16 w16cex w16sdtdh wp14">
+<w16cex:commentsExtensible xmlns:wpc="http://schemas.microsoft.com/office/word/2010/wordprocessingCanvas" xmlns:cx="http://schemas.microsoft.com/office/drawing/2014/chartex" xmlns:cx1="http://schemas.microsoft.com/office/drawing/2015/9/8/chartex" xmlns:cx2="http://schemas.microsoft.com/office/drawing/2015/10/21/chartex" xmlns:cx3="http://schemas.microsoft.com/office/drawing/2016/5/9/chartex" xmlns:cx4="http://schemas.microsoft.com/office/drawing/2016/5/10/chartex" xmlns:cx5="http://schemas.microsoft.com/office/drawing/2016/5/11/chartex" xmlns:cx6="http://schemas.microsoft.com/office/drawing/2016/5/12/chartex" xmlns:cx7="http://schemas.microsoft.com/office/drawing/2016/5/13/chartex" xmlns:cx8="http://schemas.microsoft.com/office/drawing/2016/5/14/chartex" xmlns:mc="http://schemas.openxmlformats.org/markup-compatibility/2006" xmlns:aink="http://schemas.microsoft.com/office/drawing/2016/ink" xmlns:am3d="http://schemas.microsoft.com/office/drawing/2017/model3d" xmlns:o="urn:schemas-microsoft-com:office:office" xmlns:oel="http://schemas.microsoft.com/office/2019/extlst" xmlns:r="http://schemas.openxmlformats.org/officeDocument/2006/relationships" xmlns:m="http://schemas.openxmlformats.org/officeDocument/2006/math" xmlns:v="urn:schemas-microsoft-com:vml" xmlns:wp14="http://schemas.microsoft.com/office/word/2010/wordprocessingDrawing" xmlns:wp="http://schemas.openxmlformats.org/drawingml/2006/wordprocessingDrawing" xmlns:w10="urn:schemas-microsoft-com:office:word" xmlns:w="http://schemas.openxmlformats.org/wordprocessingml/2006/main" xmlns:w14="http://schemas.microsoft.com/office/word/2010/wordml" xmlns:w15="http://schemas.microsoft.com/office/word/2012/wordml" xmlns:w16cex="http://schemas.microsoft.com/office/word/2018/wordml/cex" xmlns:w16cid="http://schemas.microsoft.com/office/word/2016/wordml/cid" xmlns:w16="http://schemas.microsoft.com/office/word/2018/wordml" xmlns:w16du="http://schemas.microsoft.com/office/word/2023/wordml/word16du" xmlns:w16sdtdh="http://schemas.microsoft.com/office/word/2020/wordml/sdtdatahash" xmlns:w16se="http://schemas.microsoft.com/office/word/2015/wordml/symex" xmlns:wpg="http://schemas.microsoft.com/office/word/2010/wordprocessingGroup" xmlns:wpi="http://schemas.microsoft.com/office/word/2010/wordprocessingInk" xmlns:wne="http://schemas.microsoft.com/office/word/2006/wordml" xmlns:wps="http://schemas.microsoft.com/office/word/2010/wordprocessingShape" mc:Ignorable="w14 w15 w16se w16cid w16 w16cex w16sdtdh wp14">
   <w16cex:commentExtensible w16cex:durableId="26F81B12" w16cex:dateUtc="2022-10-17T21:18:00Z"/>
   <w16cex:commentExtensible w16cex:durableId="26F81AF0" w16cex:dateUtc="2022-10-17T21:18:00Z"/>
 </w16cex:commentsExtensible>
 </file>
 
 <file path=word/commentsIds.xml><?xml version="1.0" encoding="utf-8"?>
-<w16cid:commentsIds xmlns:wpc="http://schemas.microsoft.com/office/word/2010/wordprocessingCanvas" xmlns:cx="http://schemas.microsoft.com/office/drawing/2014/chartex" xmlns:cx1="http://schemas.microsoft.com/office/drawing/2015/9/8/chartex" xmlns:cx2="http://schemas.microsoft.com/office/drawing/2015/10/21/chartex" xmlns:cx3="http://schemas.microsoft.com/office/drawing/2016/5/9/chartex" xmlns:cx4="http://schemas.microsoft.com/office/drawing/2016/5/10/chartex" xmlns:cx5="http://schemas.microsoft.com/office/drawing/2016/5/11/chartex" xmlns:cx6="http://schemas.microsoft.com/office/drawing/2016/5/12/chartex" xmlns:cx7="http://schemas.microsoft.com/office/drawing/2016/5/13/chartex" xmlns:cx8="http://schemas.microsoft.com/office/drawing/2016/5/14/chartex" xmlns:mc="http://schemas.openxmlformats.org/markup-compatibility/2006" xmlns:aink="http://schemas.microsoft.com/office/drawing/2016/ink" xmlns:am3d="http://schemas.microsoft.com/office/drawing/2017/model3d" xmlns:o="urn:schemas-microsoft-com:office:office" xmlns:oel="http://schemas.microsoft.com/office/2019/extlst" xmlns:r="http://schemas.openxmlformats.org/officeDocument/2006/relationships" xmlns:m="http://schemas.openxmlformats.org/officeDocument/2006/math" xmlns:v="urn:schemas-microsoft-com:vml" xmlns:wp14="http://schemas.microsoft.com/office/word/2010/wordprocessingDrawing" xmlns:wp="http://schemas.openxmlformats.org/drawingml/2006/wordprocessingDrawing" xmlns:w10="urn:schemas-microsoft-com:office:word" xmlns:w="http://schemas.openxmlformats.org/wordprocessingml/2006/main" xmlns:w14="http://schemas.microsoft.com/office/word/2010/wordml" xmlns:w15="http://schemas.microsoft.com/office/word/2012/wordml" xmlns:w16cex="http://schemas.microsoft.com/office/word/2018/wordml/cex" xmlns:w16cid="http://schemas.microsoft.com/office/word/2016/wordml/cid" xmlns:w16="http://schemas.microsoft.com/office/word/2018/wordml" xmlns:w16sdtdh="http://schemas.microsoft.com/office/word/2020/wordml/sdtdatahash" xmlns:w16se="http://schemas.microsoft.com/office/word/2015/wordml/symex" xmlns:wpg="http://schemas.microsoft.com/office/word/2010/wordprocessingGroup" xmlns:wpi="http://schemas.microsoft.com/office/word/2010/wordprocessingInk" xmlns:wne="http://schemas.microsoft.com/office/word/2006/wordml" xmlns:wps="http://schemas.microsoft.com/office/word/2010/wordprocessingShape" mc:Ignorable="w14 w15 w16se w16cid w16 w16cex w16sdtdh wp14">
+<w16cid:commentsIds xmlns:wpc="http://schemas.microsoft.com/office/word/2010/wordprocessingCanvas" xmlns:cx="http://schemas.microsoft.com/office/drawing/2014/chartex" xmlns:cx1="http://schemas.microsoft.com/office/drawing/2015/9/8/chartex" xmlns:cx2="http://schemas.microsoft.com/office/drawing/2015/10/21/chartex" xmlns:cx3="http://schemas.microsoft.com/office/drawing/2016/5/9/chartex" xmlns:cx4="http://schemas.microsoft.com/office/drawing/2016/5/10/chartex" xmlns:cx5="http://schemas.microsoft.com/office/drawing/2016/5/11/chartex" xmlns:cx6="http://schemas.microsoft.com/office/drawing/2016/5/12/chartex" xmlns:cx7="http://schemas.microsoft.com/office/drawing/2016/5/13/chartex" xmlns:cx8="http://schemas.microsoft.com/office/drawing/2016/5/14/chartex" xmlns:mc="http://schemas.openxmlformats.org/markup-compatibility/2006" xmlns:aink="http://schemas.microsoft.com/office/drawing/2016/ink" xmlns:am3d="http://schemas.microsoft.com/office/drawing/2017/model3d" xmlns:o="urn:schemas-microsoft-com:office:office" xmlns:oel="http://schemas.microsoft.com/office/2019/extlst" xmlns:r="http://schemas.openxmlformats.org/officeDocument/2006/relationships" xmlns:m="http://schemas.openxmlformats.org/officeDocument/2006/math" xmlns:v="urn:schemas-microsoft-com:vml" xmlns:wp14="http://schemas.microsoft.com/office/word/2010/wordprocessingDrawing" xmlns:wp="http://schemas.openxmlformats.org/drawingml/2006/wordprocessingDrawing" xmlns:w10="urn:schemas-microsoft-com:office:word" xmlns:w="http://schemas.openxmlformats.org/wordprocessingml/2006/main" xmlns:w14="http://schemas.microsoft.com/office/word/2010/wordml" xmlns:w15="http://schemas.microsoft.com/office/word/2012/wordml" xmlns:w16cex="http://schemas.microsoft.com/office/word/2018/wordml/cex" xmlns:w16cid="http://schemas.microsoft.com/office/word/2016/wordml/cid" xmlns:w16="http://schemas.microsoft.com/office/word/2018/wordml" xmlns:w16du="http://schemas.microsoft.com/office/word/2023/wordml/word16du" xmlns:w16sdtdh="http://schemas.microsoft.com/office/word/2020/wordml/sdtdatahash" xmlns:w16se="http://schemas.microsoft.com/office/word/2015/wordml/symex" xmlns:wpg="http://schemas.microsoft.com/office/word/2010/wordprocessingGroup" xmlns:wpi="http://schemas.microsoft.com/office/word/2010/wordprocessingInk" xmlns:wne="http://schemas.microsoft.com/office/word/2006/wordml" xmlns:wps="http://schemas.microsoft.com/office/word/2010/wordprocessingShape" mc:Ignorable="w14 w15 w16se w16cid w16 w16cex w16sdtdh wp14">
   <w16cid:commentId w16cid:paraId="16B91EDF" w16cid:durableId="26F81B12"/>
   <w16cid:commentId w16cid:paraId="66A445BD" w16cid:durableId="26F81AF0"/>
 </w16cid:commentsIds>
 </file>
 
 <file path=word/endnotes.xml><?xml version="1.0" encoding="utf-8"?>
-<w:endnotes xmlns:wpc="http://schemas.microsoft.com/office/word/2010/wordprocessingCanvas" xmlns:cx="http://schemas.microsoft.com/office/drawing/2014/chartex" xmlns:cx1="http://schemas.microsoft.com/office/drawing/2015/9/8/chartex" xmlns:cx2="http://schemas.microsoft.com/office/drawing/2015/10/21/chartex" xmlns:cx3="http://schemas.microsoft.com/office/drawing/2016/5/9/chartex" xmlns:cx4="http://schemas.microsoft.com/office/drawing/2016/5/10/chartex" xmlns:cx5="http://schemas.microsoft.com/office/drawing/2016/5/11/chartex" xmlns:cx6="http://schemas.microsoft.com/office/drawing/2016/5/12/chartex" xmlns:cx7="http://schemas.microsoft.com/office/drawing/2016/5/13/chartex" xmlns:cx8="http://schemas.microsoft.com/office/drawing/2016/5/14/chartex" xmlns:mc="http://schemas.openxmlformats.org/markup-compatibility/2006" xmlns:aink="http://schemas.microsoft.com/office/drawing/2016/ink" xmlns:am3d="http://schemas.microsoft.com/office/drawing/2017/model3d" xmlns:o="urn:schemas-microsoft-com:office:office" xmlns:oel="http://schemas.microsoft.com/office/2019/extlst" xmlns:r="http://schemas.openxmlformats.org/officeDocument/2006/relationships" xmlns:m="http://schemas.openxmlformats.org/officeDocument/2006/math" xmlns:v="urn:schemas-microsoft-com:vml" xmlns:wp14="http://schemas.microsoft.com/office/word/2010/wordprocessingDrawing" xmlns:wp="http://schemas.openxmlformats.org/drawingml/2006/wordprocessingDrawing" xmlns:w10="urn:schemas-microsoft-com:office:word" xmlns:w="http://schemas.openxmlformats.org/wordprocessingml/2006/main" xmlns:w14="http://schemas.microsoft.com/office/word/2010/wordml" xmlns:w15="http://schemas.microsoft.com/office/word/2012/wordml" xmlns:w16cex="http://schemas.microsoft.com/office/word/2018/wordml/cex" xmlns:w16cid="http://schemas.microsoft.com/office/word/2016/wordml/cid" xmlns:w16="http://schemas.microsoft.com/office/word/2018/wordml" xmlns:w16sdtdh="http://schemas.microsoft.com/office/word/2020/wordml/sdtdatahash" xmlns:w16se="http://schemas.microsoft.com/office/word/2015/wordml/symex" xmlns:wpg="http://schemas.microsoft.com/office/word/2010/wordprocessingGroup" xmlns:wpi="http://schemas.microsoft.com/office/word/2010/wordprocessingInk" xmlns:wne="http://schemas.microsoft.com/office/word/2006/wordml" xmlns:wps="http://schemas.microsoft.com/office/word/2010/wordprocessingShape" mc:Ignorable="w14 w15 w16se w16cid w16 w16cex w16sdtdh wp14">
+<w:endnotes xmlns:wpc="http://schemas.microsoft.com/office/word/2010/wordprocessingCanvas" xmlns:cx="http://schemas.microsoft.com/office/drawing/2014/chartex" xmlns:cx1="http://schemas.microsoft.com/office/drawing/2015/9/8/chartex" xmlns:cx2="http://schemas.microsoft.com/office/drawing/2015/10/21/chartex" xmlns:cx3="http://schemas.microsoft.com/office/drawing/2016/5/9/chartex" xmlns:cx4="http://schemas.microsoft.com/office/drawing/2016/5/10/chartex" xmlns:cx5="http://schemas.microsoft.com/office/drawing/2016/5/11/chartex" xmlns:cx6="http://schemas.microsoft.com/office/drawing/2016/5/12/chartex" xmlns:cx7="http://schemas.microsoft.com/office/drawing/2016/5/13/chartex" xmlns:cx8="http://schemas.microsoft.com/office/drawing/2016/5/14/chartex" xmlns:mc="http://schemas.openxmlformats.org/markup-compatibility/2006" xmlns:aink="http://schemas.microsoft.com/office/drawing/2016/ink" xmlns:am3d="http://schemas.microsoft.com/office/drawing/2017/model3d" xmlns:o="urn:schemas-microsoft-com:office:office" xmlns:oel="http://schemas.microsoft.com/office/2019/extlst" xmlns:r="http://schemas.openxmlformats.org/officeDocument/2006/relationships" xmlns:m="http://schemas.openxmlformats.org/officeDocument/2006/math" xmlns:v="urn:schemas-microsoft-com:vml" xmlns:wp14="http://schemas.microsoft.com/office/word/2010/wordprocessingDrawing" xmlns:wp="http://schemas.openxmlformats.org/drawingml/2006/wordprocessingDrawing" xmlns:w10="urn:schemas-microsoft-com:office:word" xmlns:w="http://schemas.openxmlformats.org/wordprocessingml/2006/main" xmlns:w14="http://schemas.microsoft.com/office/word/2010/wordml" xmlns:w15="http://schemas.microsoft.com/office/word/2012/wordml" xmlns:w16cex="http://schemas.microsoft.com/office/word/2018/wordml/cex" xmlns:w16cid="http://schemas.microsoft.com/office/word/2016/wordml/cid" xmlns:w16="http://schemas.microsoft.com/office/word/2018/wordml" xmlns:w16du="http://schemas.microsoft.com/office/word/2023/wordml/word16du" xmlns:w16sdtdh="http://schemas.microsoft.com/office/word/2020/wordml/sdtdatahash" xmlns:w16se="http://schemas.microsoft.com/office/word/2015/wordml/symex" xmlns:wpg="http://schemas.microsoft.com/office/word/2010/wordprocessingGroup" xmlns:wpi="http://schemas.microsoft.com/office/word/2010/wordprocessingInk" xmlns:wne="http://schemas.microsoft.com/office/word/2006/wordml" xmlns:wps="http://schemas.microsoft.com/office/word/2010/wordprocessingShape" mc:Ignorable="w14 w15 w16se w16cid w16 w16cex w16sdtdh wp14">
   <w:endnote w:type="separator" w:id="-1">
     <w:p>
       <w:pPr>
@@ -4748,7 +4763,7 @@
 </file>
 
 <file path=word/footnotes.xml><?xml version="1.0" encoding="utf-8"?>
-<w:footnotes xmlns:wpc="http://schemas.microsoft.com/office/word/2010/wordprocessingCanvas" xmlns:cx="http://schemas.microsoft.com/office/drawing/2014/chartex" xmlns:cx1="http://schemas.microsoft.com/office/drawing/2015/9/8/chartex" xmlns:cx2="http://schemas.microsoft.com/office/drawing/2015/10/21/chartex" xmlns:cx3="http://schemas.microsoft.com/office/drawing/2016/5/9/chartex" xmlns:cx4="http://schemas.microsoft.com/office/drawing/2016/5/10/chartex" xmlns:cx5="http://schemas.microsoft.com/office/drawing/2016/5/11/chartex" xmlns:cx6="http://schemas.microsoft.com/office/drawing/2016/5/12/chartex" xmlns:cx7="http://schemas.microsoft.com/office/drawing/2016/5/13/chartex" xmlns:cx8="http://schemas.microsoft.com/office/drawing/2016/5/14/chartex" xmlns:mc="http://schemas.openxmlformats.org/markup-compatibility/2006" xmlns:aink="http://schemas.microsoft.com/office/drawing/2016/ink" xmlns:am3d="http://schemas.microsoft.com/office/drawing/2017/model3d" xmlns:o="urn:schemas-microsoft-com:office:office" xmlns:oel="http://schemas.microsoft.com/office/2019/extlst" xmlns:r="http://schemas.openxmlformats.org/officeDocument/2006/relationships" xmlns:m="http://schemas.openxmlformats.org/officeDocument/2006/math" xmlns:v="urn:schemas-microsoft-com:vml" xmlns:wp14="http://schemas.microsoft.com/office/word/2010/wordprocessingDrawing" xmlns:wp="http://schemas.openxmlformats.org/drawingml/2006/wordprocessingDrawing" xmlns:w10="urn:schemas-microsoft-com:office:word" xmlns:w="http://schemas.openxmlformats.org/wordprocessingml/2006/main" xmlns:w14="http://schemas.microsoft.com/office/word/2010/wordml" xmlns:w15="http://schemas.microsoft.com/office/word/2012/wordml" xmlns:w16cex="http://schemas.microsoft.com/office/word/2018/wordml/cex" xmlns:w16cid="http://schemas.microsoft.com/office/word/2016/wordml/cid" xmlns:w16="http://schemas.microsoft.com/office/word/2018/wordml" xmlns:w16sdtdh="http://schemas.microsoft.com/office/word/2020/wordml/sdtdatahash" xmlns:w16se="http://schemas.microsoft.com/office/word/2015/wordml/symex" xmlns:wpg="http://schemas.microsoft.com/office/word/2010/wordprocessingGroup" xmlns:wpi="http://schemas.microsoft.com/office/word/2010/wordprocessingInk" xmlns:wne="http://schemas.microsoft.com/office/word/2006/wordml" xmlns:wps="http://schemas.microsoft.com/office/word/2010/wordprocessingShape" mc:Ignorable="w14 w15 w16se w16cid w16 w16cex w16sdtdh wp14">
+<w:footnotes xmlns:wpc="http://schemas.microsoft.com/office/word/2010/wordprocessingCanvas" xmlns:cx="http://schemas.microsoft.com/office/drawing/2014/chartex" xmlns:cx1="http://schemas.microsoft.com/office/drawing/2015/9/8/chartex" xmlns:cx2="http://schemas.microsoft.com/office/drawing/2015/10/21/chartex" xmlns:cx3="http://schemas.microsoft.com/office/drawing/2016/5/9/chartex" xmlns:cx4="http://schemas.microsoft.com/office/drawing/2016/5/10/chartex" xmlns:cx5="http://schemas.microsoft.com/office/drawing/2016/5/11/chartex" xmlns:cx6="http://schemas.microsoft.com/office/drawing/2016/5/12/chartex" xmlns:cx7="http://schemas.microsoft.com/office/drawing/2016/5/13/chartex" xmlns:cx8="http://schemas.microsoft.com/office/drawing/2016/5/14/chartex" xmlns:mc="http://schemas.openxmlformats.org/markup-compatibility/2006" xmlns:aink="http://schemas.microsoft.com/office/drawing/2016/ink" xmlns:am3d="http://schemas.microsoft.com/office/drawing/2017/model3d" xmlns:o="urn:schemas-microsoft-com:office:office" xmlns:oel="http://schemas.microsoft.com/office/2019/extlst" xmlns:r="http://schemas.openxmlformats.org/officeDocument/2006/relationships" xmlns:m="http://schemas.openxmlformats.org/officeDocument/2006/math" xmlns:v="urn:schemas-microsoft-com:vml" xmlns:wp14="http://schemas.microsoft.com/office/word/2010/wordprocessingDrawing" xmlns:wp="http://schemas.openxmlformats.org/drawingml/2006/wordprocessingDrawing" xmlns:w10="urn:schemas-microsoft-com:office:word" xmlns:w="http://schemas.openxmlformats.org/wordprocessingml/2006/main" xmlns:w14="http://schemas.microsoft.com/office/word/2010/wordml" xmlns:w15="http://schemas.microsoft.com/office/word/2012/wordml" xmlns:w16cex="http://schemas.microsoft.com/office/word/2018/wordml/cex" xmlns:w16cid="http://schemas.microsoft.com/office/word/2016/wordml/cid" xmlns:w16="http://schemas.microsoft.com/office/word/2018/wordml" xmlns:w16du="http://schemas.microsoft.com/office/word/2023/wordml/word16du" xmlns:w16sdtdh="http://schemas.microsoft.com/office/word/2020/wordml/sdtdatahash" xmlns:w16se="http://schemas.microsoft.com/office/word/2015/wordml/symex" xmlns:wpg="http://schemas.microsoft.com/office/word/2010/wordprocessingGroup" xmlns:wpi="http://schemas.microsoft.com/office/word/2010/wordprocessingInk" xmlns:wne="http://schemas.microsoft.com/office/word/2006/wordml" xmlns:wps="http://schemas.microsoft.com/office/word/2010/wordprocessingShape" mc:Ignorable="w14 w15 w16se w16cid w16 w16cex w16sdtdh wp14">
   <w:footnote w:type="separator" w:id="-1">
     <w:p>
       <w:pPr>
@@ -4773,7 +4788,7 @@
 </file>
 
 <file path=word/header1.xml><?xml version="1.0" encoding="utf-8"?>
-<w:hdr xmlns:wpc="http://schemas.microsoft.com/office/word/2010/wordprocessingCanvas" xmlns:cx="http://schemas.microsoft.com/office/drawing/2014/chartex" xmlns:cx1="http://schemas.microsoft.com/office/drawing/2015/9/8/chartex" xmlns:cx2="http://schemas.microsoft.com/office/drawing/2015/10/21/chartex" xmlns:cx3="http://schemas.microsoft.com/office/drawing/2016/5/9/chartex" xmlns:cx4="http://schemas.microsoft.com/office/drawing/2016/5/10/chartex" xmlns:cx5="http://schemas.microsoft.com/office/drawing/2016/5/11/chartex" xmlns:cx6="http://schemas.microsoft.com/office/drawing/2016/5/12/chartex" xmlns:cx7="http://schemas.microsoft.com/office/drawing/2016/5/13/chartex" xmlns:cx8="http://schemas.microsoft.com/office/drawing/2016/5/14/chartex" xmlns:mc="http://schemas.openxmlformats.org/markup-compatibility/2006" xmlns:aink="http://schemas.microsoft.com/office/drawing/2016/ink" xmlns:am3d="http://schemas.microsoft.com/office/drawing/2017/model3d" xmlns:o="urn:schemas-microsoft-com:office:office" xmlns:oel="http://schemas.microsoft.com/office/2019/extlst" xmlns:r="http://schemas.openxmlformats.org/officeDocument/2006/relationships" xmlns:m="http://schemas.openxmlformats.org/officeDocument/2006/math" xmlns:v="urn:schemas-microsoft-com:vml" xmlns:wp14="http://schemas.microsoft.com/office/word/2010/wordprocessingDrawing" xmlns:wp="http://schemas.openxmlformats.org/drawingml/2006/wordprocessingDrawing" xmlns:w10="urn:schemas-microsoft-com:office:word" xmlns:w="http://schemas.openxmlformats.org/wordprocessingml/2006/main" xmlns:w14="http://schemas.microsoft.com/office/word/2010/wordml" xmlns:w15="http://schemas.microsoft.com/office/word/2012/wordml" xmlns:w16cex="http://schemas.microsoft.com/office/word/2018/wordml/cex" xmlns:w16cid="http://schemas.microsoft.com/office/word/2016/wordml/cid" xmlns:w16="http://schemas.microsoft.com/office/word/2018/wordml" xmlns:w16sdtdh="http://schemas.microsoft.com/office/word/2020/wordml/sdtdatahash" xmlns:w16se="http://schemas.microsoft.com/office/word/2015/wordml/symex" xmlns:wpg="http://schemas.microsoft.com/office/word/2010/wordprocessingGroup" xmlns:wpi="http://schemas.microsoft.com/office/word/2010/wordprocessingInk" xmlns:wne="http://schemas.microsoft.com/office/word/2006/wordml" xmlns:wps="http://schemas.microsoft.com/office/word/2010/wordprocessingShape" mc:Ignorable="w14 w15 w16se w16cid w16 w16cex w16sdtdh wp14">
+<w:hdr xmlns:wpc="http://schemas.microsoft.com/office/word/2010/wordprocessingCanvas" xmlns:cx="http://schemas.microsoft.com/office/drawing/2014/chartex" xmlns:cx1="http://schemas.microsoft.com/office/drawing/2015/9/8/chartex" xmlns:cx2="http://schemas.microsoft.com/office/drawing/2015/10/21/chartex" xmlns:cx3="http://schemas.microsoft.com/office/drawing/2016/5/9/chartex" xmlns:cx4="http://schemas.microsoft.com/office/drawing/2016/5/10/chartex" xmlns:cx5="http://schemas.microsoft.com/office/drawing/2016/5/11/chartex" xmlns:cx6="http://schemas.microsoft.com/office/drawing/2016/5/12/chartex" xmlns:cx7="http://schemas.microsoft.com/office/drawing/2016/5/13/chartex" xmlns:cx8="http://schemas.microsoft.com/office/drawing/2016/5/14/chartex" xmlns:mc="http://schemas.openxmlformats.org/markup-compatibility/2006" xmlns:aink="http://schemas.microsoft.com/office/drawing/2016/ink" xmlns:am3d="http://schemas.microsoft.com/office/drawing/2017/model3d" xmlns:o="urn:schemas-microsoft-com:office:office" xmlns:oel="http://schemas.microsoft.com/office/2019/extlst" xmlns:r="http://schemas.openxmlformats.org/officeDocument/2006/relationships" xmlns:m="http://schemas.openxmlformats.org/officeDocument/2006/math" xmlns:v="urn:schemas-microsoft-com:vml" xmlns:wp14="http://schemas.microsoft.com/office/word/2010/wordprocessingDrawing" xmlns:wp="http://schemas.openxmlformats.org/drawingml/2006/wordprocessingDrawing" xmlns:w10="urn:schemas-microsoft-com:office:word" xmlns:w="http://schemas.openxmlformats.org/wordprocessingml/2006/main" xmlns:w14="http://schemas.microsoft.com/office/word/2010/wordml" xmlns:w15="http://schemas.microsoft.com/office/word/2012/wordml" xmlns:w16cex="http://schemas.microsoft.com/office/word/2018/wordml/cex" xmlns:w16cid="http://schemas.microsoft.com/office/word/2016/wordml/cid" xmlns:w16="http://schemas.microsoft.com/office/word/2018/wordml" xmlns:w16du="http://schemas.microsoft.com/office/word/2023/wordml/word16du" xmlns:w16sdtdh="http://schemas.microsoft.com/office/word/2020/wordml/sdtdatahash" xmlns:w16se="http://schemas.microsoft.com/office/word/2015/wordml/symex" xmlns:wpg="http://schemas.microsoft.com/office/word/2010/wordprocessingGroup" xmlns:wpi="http://schemas.microsoft.com/office/word/2010/wordprocessingInk" xmlns:wne="http://schemas.microsoft.com/office/word/2006/wordml" xmlns:wps="http://schemas.microsoft.com/office/word/2010/wordprocessingShape" mc:Ignorable="w14 w15 w16se w16cid w16 w16cex w16sdtdh wp14">
   <w:sdt>
     <w:sdtPr>
       <w:id w:val="-695774854"/>
@@ -4785,7 +4800,7 @@
     <w:sdtContent>
       <w:p>
         <w:pPr>
-          <w:pStyle w:val="Cabealho"/>
+          <w:pStyle w:val="Header"/>
           <w:jc w:val="right"/>
         </w:pPr>
         <w:r>
@@ -4808,14 +4823,14 @@
   </w:sdt>
   <w:p>
     <w:pPr>
-      <w:pStyle w:val="Cabealho"/>
+      <w:pStyle w:val="Header"/>
     </w:pPr>
   </w:p>
 </w:hdr>
 </file>
 
 <file path=word/numbering.xml><?xml version="1.0" encoding="utf-8"?>
-<w:numbering xmlns:wpc="http://schemas.microsoft.com/office/word/2010/wordprocessingCanvas" xmlns:cx="http://schemas.microsoft.com/office/drawing/2014/chartex" xmlns:cx1="http://schemas.microsoft.com/office/drawing/2015/9/8/chartex" xmlns:cx2="http://schemas.microsoft.com/office/drawing/2015/10/21/chartex" xmlns:cx3="http://schemas.microsoft.com/office/drawing/2016/5/9/chartex" xmlns:cx4="http://schemas.microsoft.com/office/drawing/2016/5/10/chartex" xmlns:cx5="http://schemas.microsoft.com/office/drawing/2016/5/11/chartex" xmlns:cx6="http://schemas.microsoft.com/office/drawing/2016/5/12/chartex" xmlns:cx7="http://schemas.microsoft.com/office/drawing/2016/5/13/chartex" xmlns:cx8="http://schemas.microsoft.com/office/drawing/2016/5/14/chartex" xmlns:mc="http://schemas.openxmlformats.org/markup-compatibility/2006" xmlns:aink="http://schemas.microsoft.com/office/drawing/2016/ink" xmlns:am3d="http://schemas.microsoft.com/office/drawing/2017/model3d" xmlns:o="urn:schemas-microsoft-com:office:office" xmlns:oel="http://schemas.microsoft.com/office/2019/extlst" xmlns:r="http://schemas.openxmlformats.org/officeDocument/2006/relationships" xmlns:m="http://schemas.openxmlformats.org/officeDocument/2006/math" xmlns:v="urn:schemas-microsoft-com:vml" xmlns:wp14="http://schemas.microsoft.com/office/word/2010/wordprocessingDrawing" xmlns:wp="http://schemas.openxmlformats.org/drawingml/2006/wordprocessingDrawing" xmlns:w10="urn:schemas-microsoft-com:office:word" xmlns:w="http://schemas.openxmlformats.org/wordprocessingml/2006/main" xmlns:w14="http://schemas.microsoft.com/office/word/2010/wordml" xmlns:w15="http://schemas.microsoft.com/office/word/2012/wordml" xmlns:w16cex="http://schemas.microsoft.com/office/word/2018/wordml/cex" xmlns:w16cid="http://schemas.microsoft.com/office/word/2016/wordml/cid" xmlns:w16="http://schemas.microsoft.com/office/word/2018/wordml" xmlns:w16sdtdh="http://schemas.microsoft.com/office/word/2020/wordml/sdtdatahash" xmlns:w16se="http://schemas.microsoft.com/office/word/2015/wordml/symex" xmlns:wpg="http://schemas.microsoft.com/office/word/2010/wordprocessingGroup" xmlns:wpi="http://schemas.microsoft.com/office/word/2010/wordprocessingInk" xmlns:wne="http://schemas.microsoft.com/office/word/2006/wordml" xmlns:wps="http://schemas.microsoft.com/office/word/2010/wordprocessingShape" mc:Ignorable="w14 w15 w16se w16cid w16 w16cex w16sdtdh wp14">
+<w:numbering xmlns:wpc="http://schemas.microsoft.com/office/word/2010/wordprocessingCanvas" xmlns:cx="http://schemas.microsoft.com/office/drawing/2014/chartex" xmlns:cx1="http://schemas.microsoft.com/office/drawing/2015/9/8/chartex" xmlns:cx2="http://schemas.microsoft.com/office/drawing/2015/10/21/chartex" xmlns:cx3="http://schemas.microsoft.com/office/drawing/2016/5/9/chartex" xmlns:cx4="http://schemas.microsoft.com/office/drawing/2016/5/10/chartex" xmlns:cx5="http://schemas.microsoft.com/office/drawing/2016/5/11/chartex" xmlns:cx6="http://schemas.microsoft.com/office/drawing/2016/5/12/chartex" xmlns:cx7="http://schemas.microsoft.com/office/drawing/2016/5/13/chartex" xmlns:cx8="http://schemas.microsoft.com/office/drawing/2016/5/14/chartex" xmlns:mc="http://schemas.openxmlformats.org/markup-compatibility/2006" xmlns:aink="http://schemas.microsoft.com/office/drawing/2016/ink" xmlns:am3d="http://schemas.microsoft.com/office/drawing/2017/model3d" xmlns:o="urn:schemas-microsoft-com:office:office" xmlns:oel="http://schemas.microsoft.com/office/2019/extlst" xmlns:r="http://schemas.openxmlformats.org/officeDocument/2006/relationships" xmlns:m="http://schemas.openxmlformats.org/officeDocument/2006/math" xmlns:v="urn:schemas-microsoft-com:vml" xmlns:wp14="http://schemas.microsoft.com/office/word/2010/wordprocessingDrawing" xmlns:wp="http://schemas.openxmlformats.org/drawingml/2006/wordprocessingDrawing" xmlns:w10="urn:schemas-microsoft-com:office:word" xmlns:w="http://schemas.openxmlformats.org/wordprocessingml/2006/main" xmlns:w14="http://schemas.microsoft.com/office/word/2010/wordml" xmlns:w15="http://schemas.microsoft.com/office/word/2012/wordml" xmlns:w16cex="http://schemas.microsoft.com/office/word/2018/wordml/cex" xmlns:w16cid="http://schemas.microsoft.com/office/word/2016/wordml/cid" xmlns:w16="http://schemas.microsoft.com/office/word/2018/wordml" xmlns:w16du="http://schemas.microsoft.com/office/word/2023/wordml/word16du" xmlns:w16sdtdh="http://schemas.microsoft.com/office/word/2020/wordml/sdtdatahash" xmlns:w16se="http://schemas.microsoft.com/office/word/2015/wordml/symex" xmlns:wpg="http://schemas.microsoft.com/office/word/2010/wordprocessingGroup" xmlns:wpi="http://schemas.microsoft.com/office/word/2010/wordprocessingInk" xmlns:wne="http://schemas.microsoft.com/office/word/2006/wordml" xmlns:wps="http://schemas.microsoft.com/office/word/2010/wordprocessingShape" mc:Ignorable="w14 w15 w16se w16cid w16 w16cex w16sdtdh wp14">
   <w:abstractNum w:abstractNumId="0" w15:restartNumberingAfterBreak="0">
     <w:nsid w:val="06BB663C"/>
     <w:multiLevelType w:val="hybridMultilevel"/>
@@ -8519,7 +8534,7 @@
 </file>
 
 <file path=word/people.xml><?xml version="1.0" encoding="utf-8"?>
-<w15:people xmlns:wpc="http://schemas.microsoft.com/office/word/2010/wordprocessingCanvas" xmlns:cx="http://schemas.microsoft.com/office/drawing/2014/chartex" xmlns:cx1="http://schemas.microsoft.com/office/drawing/2015/9/8/chartex" xmlns:cx2="http://schemas.microsoft.com/office/drawing/2015/10/21/chartex" xmlns:cx3="http://schemas.microsoft.com/office/drawing/2016/5/9/chartex" xmlns:cx4="http://schemas.microsoft.com/office/drawing/2016/5/10/chartex" xmlns:cx5="http://schemas.microsoft.com/office/drawing/2016/5/11/chartex" xmlns:cx6="http://schemas.microsoft.com/office/drawing/2016/5/12/chartex" xmlns:cx7="http://schemas.microsoft.com/office/drawing/2016/5/13/chartex" xmlns:cx8="http://schemas.microsoft.com/office/drawing/2016/5/14/chartex" xmlns:mc="http://schemas.openxmlformats.org/markup-compatibility/2006" xmlns:aink="http://schemas.microsoft.com/office/drawing/2016/ink" xmlns:am3d="http://schemas.microsoft.com/office/drawing/2017/model3d" xmlns:o="urn:schemas-microsoft-com:office:office" xmlns:oel="http://schemas.microsoft.com/office/2019/extlst" xmlns:r="http://schemas.openxmlformats.org/officeDocument/2006/relationships" xmlns:m="http://schemas.openxmlformats.org/officeDocument/2006/math" xmlns:v="urn:schemas-microsoft-com:vml" xmlns:wp14="http://schemas.microsoft.com/office/word/2010/wordprocessingDrawing" xmlns:wp="http://schemas.openxmlformats.org/drawingml/2006/wordprocessingDrawing" xmlns:w10="urn:schemas-microsoft-com:office:word" xmlns:w="http://schemas.openxmlformats.org/wordprocessingml/2006/main" xmlns:w14="http://schemas.microsoft.com/office/word/2010/wordml" xmlns:w15="http://schemas.microsoft.com/office/word/2012/wordml" xmlns:w16cex="http://schemas.microsoft.com/office/word/2018/wordml/cex" xmlns:w16cid="http://schemas.microsoft.com/office/word/2016/wordml/cid" xmlns:w16="http://schemas.microsoft.com/office/word/2018/wordml" xmlns:w16sdtdh="http://schemas.microsoft.com/office/word/2020/wordml/sdtdatahash" xmlns:w16se="http://schemas.microsoft.com/office/word/2015/wordml/symex" xmlns:wpg="http://schemas.microsoft.com/office/word/2010/wordprocessingGroup" xmlns:wpi="http://schemas.microsoft.com/office/word/2010/wordprocessingInk" xmlns:wne="http://schemas.microsoft.com/office/word/2006/wordml" xmlns:wps="http://schemas.microsoft.com/office/word/2010/wordprocessingShape" mc:Ignorable="w14 w15 w16se w16cid w16 w16cex w16sdtdh wp14">
+<w15:people xmlns:wpc="http://schemas.microsoft.com/office/word/2010/wordprocessingCanvas" xmlns:cx="http://schemas.microsoft.com/office/drawing/2014/chartex" xmlns:cx1="http://schemas.microsoft.com/office/drawing/2015/9/8/chartex" xmlns:cx2="http://schemas.microsoft.com/office/drawing/2015/10/21/chartex" xmlns:cx3="http://schemas.microsoft.com/office/drawing/2016/5/9/chartex" xmlns:cx4="http://schemas.microsoft.com/office/drawing/2016/5/10/chartex" xmlns:cx5="http://schemas.microsoft.com/office/drawing/2016/5/11/chartex" xmlns:cx6="http://schemas.microsoft.com/office/drawing/2016/5/12/chartex" xmlns:cx7="http://schemas.microsoft.com/office/drawing/2016/5/13/chartex" xmlns:cx8="http://schemas.microsoft.com/office/drawing/2016/5/14/chartex" xmlns:mc="http://schemas.openxmlformats.org/markup-compatibility/2006" xmlns:aink="http://schemas.microsoft.com/office/drawing/2016/ink" xmlns:am3d="http://schemas.microsoft.com/office/drawing/2017/model3d" xmlns:o="urn:schemas-microsoft-com:office:office" xmlns:oel="http://schemas.microsoft.com/office/2019/extlst" xmlns:r="http://schemas.openxmlformats.org/officeDocument/2006/relationships" xmlns:m="http://schemas.openxmlformats.org/officeDocument/2006/math" xmlns:v="urn:schemas-microsoft-com:vml" xmlns:wp14="http://schemas.microsoft.com/office/word/2010/wordprocessingDrawing" xmlns:wp="http://schemas.openxmlformats.org/drawingml/2006/wordprocessingDrawing" xmlns:w10="urn:schemas-microsoft-com:office:word" xmlns:w="http://schemas.openxmlformats.org/wordprocessingml/2006/main" xmlns:w14="http://schemas.microsoft.com/office/word/2010/wordml" xmlns:w15="http://schemas.microsoft.com/office/word/2012/wordml" xmlns:w16cex="http://schemas.microsoft.com/office/word/2018/wordml/cex" xmlns:w16cid="http://schemas.microsoft.com/office/word/2016/wordml/cid" xmlns:w16="http://schemas.microsoft.com/office/word/2018/wordml" xmlns:w16du="http://schemas.microsoft.com/office/word/2023/wordml/word16du" xmlns:w16sdtdh="http://schemas.microsoft.com/office/word/2020/wordml/sdtdatahash" xmlns:w16se="http://schemas.microsoft.com/office/word/2015/wordml/symex" xmlns:wpg="http://schemas.microsoft.com/office/word/2010/wordprocessingGroup" xmlns:wpi="http://schemas.microsoft.com/office/word/2010/wordprocessingInk" xmlns:wne="http://schemas.microsoft.com/office/word/2006/wordml" xmlns:wps="http://schemas.microsoft.com/office/word/2010/wordprocessingShape" mc:Ignorable="w14 w15 w16se w16cid w16 w16cex w16sdtdh wp14">
   <w15:person w15:author="Leonardo Oliveira">
     <w15:presenceInfo w15:providerId="Windows Live" w15:userId="cb52ab84ad22a363"/>
   </w15:person>
@@ -8926,11 +8941,11 @@
     <w:qFormat/>
     <w:rsid w:val="00D764D8"/>
   </w:style>
-  <w:style w:type="paragraph" w:styleId="Ttulo1">
+  <w:style w:type="paragraph" w:styleId="Heading1">
     <w:name w:val="heading 1"/>
     <w:basedOn w:val="Normal"/>
     <w:next w:val="Normal"/>
-    <w:link w:val="Ttulo1Char"/>
+    <w:link w:val="Heading1Char"/>
     <w:uiPriority w:val="9"/>
     <w:qFormat/>
     <w:rsid w:val="005500FF"/>
@@ -8947,11 +8962,11 @@
       <w:szCs w:val="32"/>
     </w:rPr>
   </w:style>
-  <w:style w:type="paragraph" w:styleId="Ttulo2">
+  <w:style w:type="paragraph" w:styleId="Heading2">
     <w:name w:val="heading 2"/>
     <w:basedOn w:val="Normal"/>
     <w:next w:val="Normal"/>
-    <w:link w:val="Ttulo2Char"/>
+    <w:link w:val="Heading2Char"/>
     <w:uiPriority w:val="9"/>
     <w:unhideWhenUsed/>
     <w:qFormat/>
@@ -8969,13 +8984,13 @@
       <w:szCs w:val="26"/>
     </w:rPr>
   </w:style>
-  <w:style w:type="character" w:default="1" w:styleId="Fontepargpadro">
+  <w:style w:type="character" w:default="1" w:styleId="DefaultParagraphFont">
     <w:name w:val="Default Paragraph Font"/>
     <w:uiPriority w:val="1"/>
     <w:semiHidden/>
     <w:unhideWhenUsed/>
   </w:style>
-  <w:style w:type="table" w:default="1" w:styleId="Tabelanormal">
+  <w:style w:type="table" w:default="1" w:styleId="TableNormal">
     <w:name w:val="Normal Table"/>
     <w:uiPriority w:val="99"/>
     <w:semiHidden/>
@@ -8990,16 +9005,16 @@
       </w:tblCellMar>
     </w:tblPr>
   </w:style>
-  <w:style w:type="numbering" w:default="1" w:styleId="Semlista">
+  <w:style w:type="numbering" w:default="1" w:styleId="NoList">
     <w:name w:val="No List"/>
     <w:uiPriority w:val="99"/>
     <w:semiHidden/>
     <w:unhideWhenUsed/>
   </w:style>
-  <w:style w:type="character" w:customStyle="1" w:styleId="Ttulo1Char">
-    <w:name w:val="Título 1 Char"/>
-    <w:basedOn w:val="Fontepargpadro"/>
-    <w:link w:val="Ttulo1"/>
+  <w:style w:type="character" w:customStyle="1" w:styleId="Heading1Char">
+    <w:name w:val="Heading 1 Char"/>
+    <w:basedOn w:val="DefaultParagraphFont"/>
+    <w:link w:val="Heading1"/>
     <w:uiPriority w:val="9"/>
     <w:rsid w:val="005500FF"/>
     <w:rPr>
@@ -9009,9 +9024,9 @@
       <w:szCs w:val="32"/>
     </w:rPr>
   </w:style>
-  <w:style w:type="paragraph" w:styleId="CabealhodoSumrio">
+  <w:style w:type="paragraph" w:styleId="TOCHeading">
     <w:name w:val="TOC Heading"/>
-    <w:basedOn w:val="Ttulo1"/>
+    <w:basedOn w:val="Heading1"/>
     <w:next w:val="Normal"/>
     <w:uiPriority w:val="39"/>
     <w:unhideWhenUsed/>
@@ -9024,7 +9039,7 @@
       <w:lang w:eastAsia="pt-BR"/>
     </w:rPr>
   </w:style>
-  <w:style w:type="paragraph" w:styleId="SemEspaamento">
+  <w:style w:type="paragraph" w:styleId="NoSpacing">
     <w:name w:val="No Spacing"/>
     <w:uiPriority w:val="1"/>
     <w:qFormat/>
@@ -9033,7 +9048,7 @@
       <w:spacing w:after="0" w:line="240" w:lineRule="auto"/>
     </w:pPr>
   </w:style>
-  <w:style w:type="paragraph" w:styleId="Sumrio1">
+  <w:style w:type="paragraph" w:styleId="TOC1">
     <w:name w:val="toc 1"/>
     <w:basedOn w:val="Normal"/>
     <w:next w:val="Normal"/>
@@ -9056,7 +9071,7 @@
   </w:style>
   <w:style w:type="character" w:styleId="Hyperlink">
     <w:name w:val="Hyperlink"/>
-    <w:basedOn w:val="Fontepargpadro"/>
+    <w:basedOn w:val="DefaultParagraphFont"/>
     <w:uiPriority w:val="99"/>
     <w:unhideWhenUsed/>
     <w:rsid w:val="005500FF"/>
@@ -9065,11 +9080,11 @@
       <w:u w:val="single"/>
     </w:rPr>
   </w:style>
-  <w:style w:type="paragraph" w:styleId="Ttulo">
+  <w:style w:type="paragraph" w:styleId="Title">
     <w:name w:val="Title"/>
     <w:basedOn w:val="Normal"/>
     <w:next w:val="Normal"/>
-    <w:link w:val="TtuloChar"/>
+    <w:link w:val="TitleChar"/>
     <w:uiPriority w:val="10"/>
     <w:qFormat/>
     <w:rsid w:val="005500FF"/>
@@ -9085,10 +9100,10 @@
       <w:szCs w:val="56"/>
     </w:rPr>
   </w:style>
-  <w:style w:type="character" w:customStyle="1" w:styleId="TtuloChar">
-    <w:name w:val="Título Char"/>
-    <w:basedOn w:val="Fontepargpadro"/>
-    <w:link w:val="Ttulo"/>
+  <w:style w:type="character" w:customStyle="1" w:styleId="TitleChar">
+    <w:name w:val="Title Char"/>
+    <w:basedOn w:val="DefaultParagraphFont"/>
+    <w:link w:val="Title"/>
     <w:uiPriority w:val="10"/>
     <w:rsid w:val="005500FF"/>
     <w:rPr>
@@ -9099,11 +9114,11 @@
       <w:szCs w:val="56"/>
     </w:rPr>
   </w:style>
-  <w:style w:type="paragraph" w:styleId="Subttulo">
+  <w:style w:type="paragraph" w:styleId="Subtitle">
     <w:name w:val="Subtitle"/>
     <w:basedOn w:val="Normal"/>
     <w:next w:val="Normal"/>
-    <w:link w:val="SubttuloChar"/>
+    <w:link w:val="SubtitleChar"/>
     <w:uiPriority w:val="11"/>
     <w:qFormat/>
     <w:rsid w:val="005500FF"/>
@@ -9119,10 +9134,10 @@
       <w:spacing w:val="15"/>
     </w:rPr>
   </w:style>
-  <w:style w:type="character" w:customStyle="1" w:styleId="SubttuloChar">
-    <w:name w:val="Subtítulo Char"/>
-    <w:basedOn w:val="Fontepargpadro"/>
-    <w:link w:val="Subttulo"/>
+  <w:style w:type="character" w:customStyle="1" w:styleId="SubtitleChar">
+    <w:name w:val="Subtitle Char"/>
+    <w:basedOn w:val="DefaultParagraphFont"/>
+    <w:link w:val="Subtitle"/>
     <w:uiPriority w:val="11"/>
     <w:rsid w:val="005500FF"/>
     <w:rPr>
@@ -9131,10 +9146,10 @@
       <w:spacing w:val="15"/>
     </w:rPr>
   </w:style>
-  <w:style w:type="character" w:customStyle="1" w:styleId="Ttulo2Char">
-    <w:name w:val="Título 2 Char"/>
-    <w:basedOn w:val="Fontepargpadro"/>
-    <w:link w:val="Ttulo2"/>
+  <w:style w:type="character" w:customStyle="1" w:styleId="Heading2Char">
+    <w:name w:val="Heading 2 Char"/>
+    <w:basedOn w:val="DefaultParagraphFont"/>
+    <w:link w:val="Heading2"/>
     <w:uiPriority w:val="9"/>
     <w:rsid w:val="005500FF"/>
     <w:rPr>
@@ -9144,7 +9159,7 @@
       <w:szCs w:val="26"/>
     </w:rPr>
   </w:style>
-  <w:style w:type="paragraph" w:styleId="Sumrio2">
+  <w:style w:type="paragraph" w:styleId="TOC2">
     <w:name w:val="toc 2"/>
     <w:basedOn w:val="Normal"/>
     <w:next w:val="Normal"/>
@@ -9159,7 +9174,7 @@
   </w:style>
   <w:style w:type="paragraph" w:customStyle="1" w:styleId="TtuloSumrioABNT">
     <w:name w:val="Título Sumário ABNT"/>
-    <w:basedOn w:val="Ttulo1"/>
+    <w:basedOn w:val="Heading1"/>
     <w:link w:val="TtuloSumrioABNTChar"/>
     <w:qFormat/>
     <w:rsid w:val="00254AFA"/>
@@ -9179,7 +9194,7 @@
   </w:style>
   <w:style w:type="character" w:customStyle="1" w:styleId="TtuloSumrioABNTChar">
     <w:name w:val="Título Sumário ABNT Char"/>
-    <w:basedOn w:val="Ttulo1Char"/>
+    <w:basedOn w:val="Heading1Char"/>
     <w:link w:val="TtuloSumrioABNT"/>
     <w:rsid w:val="00254AFA"/>
     <w:rPr>
@@ -9219,11 +9234,11 @@
       <w:szCs w:val="32"/>
     </w:rPr>
   </w:style>
-  <w:style w:type="paragraph" w:styleId="Legenda">
+  <w:style w:type="paragraph" w:styleId="Caption">
     <w:name w:val="caption"/>
     <w:basedOn w:val="Normal"/>
     <w:next w:val="Normal"/>
-    <w:link w:val="LegendaChar"/>
+    <w:link w:val="CaptionChar"/>
     <w:uiPriority w:val="35"/>
     <w:unhideWhenUsed/>
     <w:qFormat/>
@@ -9241,7 +9256,7 @@
   </w:style>
   <w:style w:type="paragraph" w:customStyle="1" w:styleId="ABNTLegenda">
     <w:name w:val="ABNT Legenda"/>
-    <w:basedOn w:val="Legenda"/>
+    <w:basedOn w:val="Caption"/>
     <w:link w:val="ABNTLegendaChar"/>
     <w:qFormat/>
     <w:rsid w:val="003E74DE"/>
@@ -9256,10 +9271,10 @@
       <w:sz w:val="20"/>
     </w:rPr>
   </w:style>
-  <w:style w:type="paragraph" w:styleId="Textodebalo">
+  <w:style w:type="paragraph" w:styleId="BalloonText">
     <w:name w:val="Balloon Text"/>
     <w:basedOn w:val="Normal"/>
-    <w:link w:val="TextodebaloChar"/>
+    <w:link w:val="BalloonTextChar"/>
     <w:uiPriority w:val="99"/>
     <w:semiHidden/>
     <w:unhideWhenUsed/>
@@ -9273,10 +9288,10 @@
       <w:szCs w:val="18"/>
     </w:rPr>
   </w:style>
-  <w:style w:type="character" w:customStyle="1" w:styleId="LegendaChar">
-    <w:name w:val="Legenda Char"/>
-    <w:basedOn w:val="Fontepargpadro"/>
-    <w:link w:val="Legenda"/>
+  <w:style w:type="character" w:customStyle="1" w:styleId="CaptionChar">
+    <w:name w:val="Caption Char"/>
+    <w:basedOn w:val="DefaultParagraphFont"/>
+    <w:link w:val="Caption"/>
     <w:uiPriority w:val="35"/>
     <w:rsid w:val="003E74DE"/>
     <w:rPr>
@@ -9289,7 +9304,7 @@
   </w:style>
   <w:style w:type="character" w:customStyle="1" w:styleId="ABNTLegendaChar">
     <w:name w:val="ABNT Legenda Char"/>
-    <w:basedOn w:val="LegendaChar"/>
+    <w:basedOn w:val="CaptionChar"/>
     <w:link w:val="ABNTLegenda"/>
     <w:rsid w:val="003E74DE"/>
     <w:rPr>
@@ -9301,10 +9316,10 @@
       <w:szCs w:val="18"/>
     </w:rPr>
   </w:style>
-  <w:style w:type="character" w:customStyle="1" w:styleId="TextodebaloChar">
-    <w:name w:val="Texto de balão Char"/>
-    <w:basedOn w:val="Fontepargpadro"/>
-    <w:link w:val="Textodebalo"/>
+  <w:style w:type="character" w:customStyle="1" w:styleId="BalloonTextChar">
+    <w:name w:val="Balloon Text Char"/>
+    <w:basedOn w:val="DefaultParagraphFont"/>
+    <w:link w:val="BalloonText"/>
     <w:uiPriority w:val="99"/>
     <w:semiHidden/>
     <w:rsid w:val="006F640C"/>
@@ -9314,10 +9329,10 @@
       <w:szCs w:val="18"/>
     </w:rPr>
   </w:style>
-  <w:style w:type="paragraph" w:styleId="Cabealho">
+  <w:style w:type="paragraph" w:styleId="Header">
     <w:name w:val="header"/>
     <w:basedOn w:val="Normal"/>
-    <w:link w:val="CabealhoChar"/>
+    <w:link w:val="HeaderChar"/>
     <w:uiPriority w:val="99"/>
     <w:unhideWhenUsed/>
     <w:rsid w:val="006F640C"/>
@@ -9329,17 +9344,17 @@
       <w:spacing w:after="0" w:line="240" w:lineRule="auto"/>
     </w:pPr>
   </w:style>
-  <w:style w:type="character" w:customStyle="1" w:styleId="CabealhoChar">
-    <w:name w:val="Cabeçalho Char"/>
-    <w:basedOn w:val="Fontepargpadro"/>
-    <w:link w:val="Cabealho"/>
+  <w:style w:type="character" w:customStyle="1" w:styleId="HeaderChar">
+    <w:name w:val="Header Char"/>
+    <w:basedOn w:val="DefaultParagraphFont"/>
+    <w:link w:val="Header"/>
     <w:uiPriority w:val="99"/>
     <w:rsid w:val="006F640C"/>
   </w:style>
-  <w:style w:type="paragraph" w:styleId="Rodap">
+  <w:style w:type="paragraph" w:styleId="Footer">
     <w:name w:val="footer"/>
     <w:basedOn w:val="Normal"/>
-    <w:link w:val="RodapChar"/>
+    <w:link w:val="FooterChar"/>
     <w:uiPriority w:val="99"/>
     <w:unhideWhenUsed/>
     <w:rsid w:val="006F640C"/>
@@ -9351,16 +9366,16 @@
       <w:spacing w:after="0" w:line="240" w:lineRule="auto"/>
     </w:pPr>
   </w:style>
-  <w:style w:type="character" w:customStyle="1" w:styleId="RodapChar">
-    <w:name w:val="Rodapé Char"/>
-    <w:basedOn w:val="Fontepargpadro"/>
-    <w:link w:val="Rodap"/>
+  <w:style w:type="character" w:customStyle="1" w:styleId="FooterChar">
+    <w:name w:val="Footer Char"/>
+    <w:basedOn w:val="DefaultParagraphFont"/>
+    <w:link w:val="Footer"/>
     <w:uiPriority w:val="99"/>
     <w:rsid w:val="006F640C"/>
   </w:style>
   <w:style w:type="paragraph" w:customStyle="1" w:styleId="SUMARIO">
     <w:name w:val="SUMARIO"/>
-    <w:basedOn w:val="Ttulo1"/>
+    <w:basedOn w:val="Heading1"/>
     <w:link w:val="SUMARIOChar"/>
     <w:qFormat/>
     <w:rsid w:val="000308EF"/>
@@ -9375,7 +9390,7 @@
       <w:sz w:val="24"/>
     </w:rPr>
   </w:style>
-  <w:style w:type="paragraph" w:styleId="ndicedeilustraes">
+  <w:style w:type="paragraph" w:styleId="TableofFigures">
     <w:name w:val="table of figures"/>
     <w:basedOn w:val="Normal"/>
     <w:next w:val="Normal"/>
@@ -9386,7 +9401,7 @@
       <w:spacing w:after="0"/>
     </w:pPr>
   </w:style>
-  <w:style w:type="paragraph" w:styleId="Sumrio3">
+  <w:style w:type="paragraph" w:styleId="TOC3">
     <w:name w:val="toc 3"/>
     <w:basedOn w:val="Normal"/>
     <w:next w:val="Normal"/>
@@ -9405,7 +9420,7 @@
   </w:style>
   <w:style w:type="character" w:customStyle="1" w:styleId="SUMARIOChar">
     <w:name w:val="SUMARIO Char"/>
-    <w:basedOn w:val="Ttulo1Char"/>
+    <w:basedOn w:val="Heading1Char"/>
     <w:link w:val="SUMARIO"/>
     <w:rsid w:val="000308EF"/>
     <w:rPr>
@@ -9418,7 +9433,7 @@
   </w:style>
   <w:style w:type="paragraph" w:customStyle="1" w:styleId="SUBSUMRIO1">
     <w:name w:val="SUBSUMÁRIO1"/>
-    <w:basedOn w:val="Ttulo1"/>
+    <w:basedOn w:val="Heading1"/>
     <w:link w:val="SUBSUMRIO1Char"/>
     <w:qFormat/>
     <w:rsid w:val="00260F4D"/>
@@ -9435,7 +9450,7 @@
   </w:style>
   <w:style w:type="character" w:customStyle="1" w:styleId="SUBSUMRIO1Char">
     <w:name w:val="SUBSUMÁRIO1 Char"/>
-    <w:basedOn w:val="Ttulo1Char"/>
+    <w:basedOn w:val="Heading1Char"/>
     <w:link w:val="SUBSUMRIO1"/>
     <w:rsid w:val="00260F4D"/>
     <w:rPr>
@@ -9446,9 +9461,9 @@
       <w:szCs w:val="32"/>
     </w:rPr>
   </w:style>
-  <w:style w:type="character" w:styleId="nfase">
+  <w:style w:type="character" w:styleId="Emphasis">
     <w:name w:val="Emphasis"/>
-    <w:basedOn w:val="Fontepargpadro"/>
+    <w:basedOn w:val="DefaultParagraphFont"/>
     <w:uiPriority w:val="20"/>
     <w:qFormat/>
     <w:rsid w:val="00BC623F"/>
@@ -9457,9 +9472,9 @@
       <w:iCs/>
     </w:rPr>
   </w:style>
-  <w:style w:type="character" w:styleId="CitaoHTML">
+  <w:style w:type="character" w:styleId="HTMLCite">
     <w:name w:val="HTML Cite"/>
-    <w:basedOn w:val="Fontepargpadro"/>
+    <w:basedOn w:val="DefaultParagraphFont"/>
     <w:uiPriority w:val="99"/>
     <w:semiHidden/>
     <w:unhideWhenUsed/>
@@ -9469,7 +9484,7 @@
       <w:iCs/>
     </w:rPr>
   </w:style>
-  <w:style w:type="paragraph" w:styleId="PargrafodaLista">
+  <w:style w:type="paragraph" w:styleId="ListParagraph">
     <w:name w:val="List Paragraph"/>
     <w:basedOn w:val="Normal"/>
     <w:uiPriority w:val="34"/>
@@ -9497,9 +9512,9 @@
       <w:lang w:eastAsia="pt-BR"/>
     </w:rPr>
   </w:style>
-  <w:style w:type="character" w:styleId="Refdecomentrio">
+  <w:style w:type="character" w:styleId="CommentReference">
     <w:name w:val="annotation reference"/>
-    <w:basedOn w:val="Fontepargpadro"/>
+    <w:basedOn w:val="DefaultParagraphFont"/>
     <w:uiPriority w:val="99"/>
     <w:semiHidden/>
     <w:unhideWhenUsed/>
@@ -9509,10 +9524,10 @@
       <w:szCs w:val="16"/>
     </w:rPr>
   </w:style>
-  <w:style w:type="paragraph" w:styleId="Textodecomentrio">
+  <w:style w:type="paragraph" w:styleId="CommentText">
     <w:name w:val="annotation text"/>
     <w:basedOn w:val="Normal"/>
-    <w:link w:val="TextodecomentrioChar"/>
+    <w:link w:val="CommentTextChar"/>
     <w:uiPriority w:val="99"/>
     <w:unhideWhenUsed/>
     <w:rsid w:val="00434B3D"/>
@@ -9524,10 +9539,10 @@
       <w:szCs w:val="20"/>
     </w:rPr>
   </w:style>
-  <w:style w:type="character" w:customStyle="1" w:styleId="TextodecomentrioChar">
-    <w:name w:val="Texto de comentário Char"/>
-    <w:basedOn w:val="Fontepargpadro"/>
-    <w:link w:val="Textodecomentrio"/>
+  <w:style w:type="character" w:customStyle="1" w:styleId="CommentTextChar">
+    <w:name w:val="Comment Text Char"/>
+    <w:basedOn w:val="DefaultParagraphFont"/>
+    <w:link w:val="CommentText"/>
     <w:uiPriority w:val="99"/>
     <w:rsid w:val="00434B3D"/>
     <w:rPr>
@@ -9535,11 +9550,11 @@
       <w:szCs w:val="20"/>
     </w:rPr>
   </w:style>
-  <w:style w:type="paragraph" w:styleId="Assuntodocomentrio">
+  <w:style w:type="paragraph" w:styleId="CommentSubject">
     <w:name w:val="annotation subject"/>
-    <w:basedOn w:val="Textodecomentrio"/>
-    <w:next w:val="Textodecomentrio"/>
-    <w:link w:val="AssuntodocomentrioChar"/>
+    <w:basedOn w:val="CommentText"/>
+    <w:next w:val="CommentText"/>
+    <w:link w:val="CommentSubjectChar"/>
     <w:uiPriority w:val="99"/>
     <w:semiHidden/>
     <w:unhideWhenUsed/>
@@ -9549,10 +9564,10 @@
       <w:bCs/>
     </w:rPr>
   </w:style>
-  <w:style w:type="character" w:customStyle="1" w:styleId="AssuntodocomentrioChar">
-    <w:name w:val="Assunto do comentário Char"/>
-    <w:basedOn w:val="TextodecomentrioChar"/>
-    <w:link w:val="Assuntodocomentrio"/>
+  <w:style w:type="character" w:customStyle="1" w:styleId="CommentSubjectChar">
+    <w:name w:val="Comment Subject Char"/>
+    <w:basedOn w:val="CommentTextChar"/>
+    <w:link w:val="CommentSubject"/>
     <w:uiPriority w:val="99"/>
     <w:semiHidden/>
     <w:rsid w:val="00434B3D"/>
@@ -9565,7 +9580,7 @@
   </w:style>
   <w:style w:type="character" w:customStyle="1" w:styleId="CabealhoChar1">
     <w:name w:val="Cabeçalho Char1"/>
-    <w:basedOn w:val="Fontepargpadro"/>
+    <w:basedOn w:val="DefaultParagraphFont"/>
     <w:uiPriority w:val="99"/>
     <w:rsid w:val="005350A9"/>
     <w:rPr>
@@ -9592,10 +9607,10 @@
       <w:lang w:eastAsia="pt-BR"/>
     </w:rPr>
   </w:style>
-  <w:style w:type="paragraph" w:styleId="Pr-formataoHTML">
+  <w:style w:type="paragraph" w:styleId="HTMLPreformatted">
     <w:name w:val="HTML Preformatted"/>
     <w:basedOn w:val="Normal"/>
-    <w:link w:val="Pr-formataoHTMLChar"/>
+    <w:link w:val="HTMLPreformattedChar"/>
     <w:uiPriority w:val="99"/>
     <w:semiHidden/>
     <w:unhideWhenUsed/>
@@ -9628,10 +9643,10 @@
       <w:lang w:eastAsia="pt-BR"/>
     </w:rPr>
   </w:style>
-  <w:style w:type="character" w:customStyle="1" w:styleId="Pr-formataoHTMLChar">
-    <w:name w:val="Pré-formatação HTML Char"/>
-    <w:basedOn w:val="Fontepargpadro"/>
-    <w:link w:val="Pr-formataoHTML"/>
+  <w:style w:type="character" w:customStyle="1" w:styleId="HTMLPreformattedChar">
+    <w:name w:val="HTML Preformatted Char"/>
+    <w:basedOn w:val="DefaultParagraphFont"/>
+    <w:link w:val="HTMLPreformatted"/>
     <w:uiPriority w:val="99"/>
     <w:semiHidden/>
     <w:rsid w:val="00A76B53"/>
@@ -9642,9 +9657,9 @@
       <w:lang w:eastAsia="pt-BR"/>
     </w:rPr>
   </w:style>
-  <w:style w:type="character" w:styleId="MenoPendente">
+  <w:style w:type="character" w:styleId="UnresolvedMention">
     <w:name w:val="Unresolved Mention"/>
-    <w:basedOn w:val="Fontepargpadro"/>
+    <w:basedOn w:val="DefaultParagraphFont"/>
     <w:uiPriority w:val="99"/>
     <w:semiHidden/>
     <w:unhideWhenUsed/>
@@ -9654,9 +9669,9 @@
       <w:shd w:val="clear" w:color="auto" w:fill="E1DFDD"/>
     </w:rPr>
   </w:style>
-  <w:style w:type="table" w:styleId="Tabelacomgrade">
+  <w:style w:type="table" w:styleId="TableGrid">
     <w:name w:val="Table Grid"/>
-    <w:basedOn w:val="Tabelanormal"/>
+    <w:basedOn w:val="TableNormal"/>
     <w:uiPriority w:val="39"/>
     <w:rsid w:val="00F6728E"/>
     <w:pPr>
@@ -9673,9 +9688,9 @@
       </w:tblBorders>
     </w:tblPr>
   </w:style>
-  <w:style w:type="character" w:styleId="HiperlinkVisitado">
+  <w:style w:type="character" w:styleId="FollowedHyperlink">
     <w:name w:val="FollowedHyperlink"/>
-    <w:basedOn w:val="Fontepargpadro"/>
+    <w:basedOn w:val="DefaultParagraphFont"/>
     <w:uiPriority w:val="99"/>
     <w:semiHidden/>
     <w:unhideWhenUsed/>
@@ -9704,7 +9719,7 @@
   </w:style>
   <w:style w:type="character" w:customStyle="1" w:styleId="Palavras-chaveChar">
     <w:name w:val="Palavras-chave Char"/>
-    <w:basedOn w:val="Fontepargpadro"/>
+    <w:basedOn w:val="DefaultParagraphFont"/>
     <w:link w:val="Palavras-chave"/>
     <w:uiPriority w:val="99"/>
     <w:rsid w:val="00172558"/>

</xml_diff>